<commit_message>
test & functions added
</commit_message>
<xml_diff>
--- a/7382/GolovinaES/lab3/report_lab3.docx
+++ b/7382/GolovinaES/lab3/report_lab3.docx
@@ -273,15 +273,7 @@
           <w:sz w:val="28"/>
           <w:szCs w:val="28"/>
         </w:rPr>
-        <w:t>по лабораторной работе №</w:t>
-      </w:r>
-      <w:r>
-        <w:rPr>
-          <w:b/>
-          <w:sz w:val="28"/>
-          <w:szCs w:val="28"/>
-        </w:rPr>
-        <w:t>3</w:t>
+        <w:t>по лабораторной работе №3</w:t>
       </w:r>
     </w:p>
     <w:p>
@@ -320,17 +312,7 @@
           <w:sz w:val="28"/>
           <w:szCs w:val="28"/>
         </w:rPr>
-        <w:t xml:space="preserve">Тема: </w:t>
-      </w:r>
-      <w:r>
-        <w:rPr>
-          <w:rStyle w:val="BookTitle"/>
-          <w:caps w:val="false"/>
-          <w:smallCaps w:val="false"/>
-          <w:sz w:val="28"/>
-          <w:szCs w:val="28"/>
-        </w:rPr>
-        <w:t>Стеки и очереди</w:t>
+        <w:t>Тема: Стеки и очереди</w:t>
       </w:r>
     </w:p>
     <w:p>
@@ -753,71 +735,7 @@
           <w:sz w:val="28"/>
           <w:szCs w:val="28"/>
         </w:rPr>
-        <w:t xml:space="preserve">Изучить </w:t>
-      </w:r>
-      <w:r>
-        <w:rPr>
-          <w:color w:val="000000"/>
-          <w:sz w:val="28"/>
-          <w:szCs w:val="28"/>
-        </w:rPr>
-        <w:t>работу со стеком</w:t>
-      </w:r>
-      <w:r>
-        <w:rPr>
-          <w:color w:val="000000"/>
-          <w:sz w:val="28"/>
-          <w:szCs w:val="28"/>
-        </w:rPr>
-        <w:t xml:space="preserve">. Научиться </w:t>
-      </w:r>
-      <w:r>
-        <w:rPr>
-          <w:color w:val="000000"/>
-          <w:sz w:val="28"/>
-          <w:szCs w:val="28"/>
-        </w:rPr>
-        <w:t>применять</w:t>
-      </w:r>
-      <w:r>
-        <w:rPr>
-          <w:color w:val="000000"/>
-          <w:sz w:val="28"/>
-          <w:szCs w:val="28"/>
-        </w:rPr>
-        <w:t xml:space="preserve"> </w:t>
-      </w:r>
-      <w:r>
-        <w:rPr>
-          <w:color w:val="000000"/>
-          <w:sz w:val="28"/>
-          <w:szCs w:val="28"/>
-        </w:rPr>
-        <w:t>стек</w:t>
-      </w:r>
-      <w:r>
-        <w:rPr>
-          <w:color w:val="000000"/>
-          <w:sz w:val="28"/>
-          <w:szCs w:val="28"/>
-        </w:rPr>
-        <w:t xml:space="preserve"> </w:t>
-      </w:r>
-      <w:r>
-        <w:rPr>
-          <w:color w:val="000000"/>
-          <w:sz w:val="28"/>
-          <w:szCs w:val="28"/>
-        </w:rPr>
-        <w:t>для выполнения требуемых операций</w:t>
-      </w:r>
-      <w:r>
-        <w:rPr>
-          <w:color w:val="000000"/>
-          <w:sz w:val="28"/>
-          <w:szCs w:val="28"/>
-        </w:rPr>
-        <w:t>.</w:t>
+        <w:t>Изучить работу со стеком. Научиться применять стек для выполнения требуемых операций.</w:t>
       </w:r>
     </w:p>
     <w:p>
@@ -855,8 +773,16 @@
           <w:szCs w:val="28"/>
           <w:lang w:val="ru-RU" w:eastAsia="zh-CN" w:bidi="ar-SA"/>
         </w:rPr>
-        <w:t xml:space="preserve">Вариант </w:t>
-      </w:r>
+        <w:t>Вариант 7-д:</w:t>
+      </w:r>
+    </w:p>
+    <w:p>
+      <w:pPr>
+        <w:pStyle w:val="Normal"/>
+        <w:spacing w:before="0" w:after="0"/>
+        <w:jc w:val="both"/>
+        <w:rPr/>
+      </w:pPr>
       <w:r>
         <w:rPr>
           <w:rFonts w:eastAsia="Times New Roman" w:cs="Times New Roman"/>
@@ -867,50 +793,7 @@
           <w:szCs w:val="28"/>
           <w:lang w:val="ru-RU" w:eastAsia="zh-CN" w:bidi="ar-SA"/>
         </w:rPr>
-        <w:t>7-д</w:t>
-      </w:r>
-      <w:r>
-        <w:rPr>
-          <w:rFonts w:eastAsia="Times New Roman" w:cs="Times New Roman"/>
-          <w:i w:val="false"/>
-          <w:iCs w:val="false"/>
-          <w:color w:val="000000"/>
-          <w:sz w:val="28"/>
-          <w:szCs w:val="28"/>
-          <w:lang w:val="ru-RU" w:eastAsia="zh-CN" w:bidi="ar-SA"/>
-        </w:rPr>
-        <w:t>:</w:t>
-      </w:r>
-    </w:p>
-    <w:p>
-      <w:pPr>
-        <w:pStyle w:val="Normal"/>
-        <w:spacing w:before="0" w:after="0"/>
-        <w:jc w:val="both"/>
-        <w:rPr/>
-      </w:pPr>
-      <w:r>
-        <w:rPr>
-          <w:rFonts w:eastAsia="Times New Roman" w:cs="Times New Roman"/>
-          <w:i w:val="false"/>
-          <w:iCs w:val="false"/>
-          <w:color w:val="000000"/>
-          <w:sz w:val="28"/>
-          <w:szCs w:val="28"/>
-          <w:lang w:val="ru-RU" w:eastAsia="zh-CN" w:bidi="ar-SA"/>
-        </w:rPr>
-        <w:tab/>
-      </w:r>
-      <w:r>
-        <w:rPr>
-          <w:rFonts w:eastAsia="Times New Roman" w:cs="Times New Roman"/>
-          <w:i w:val="false"/>
-          <w:iCs w:val="false"/>
-          <w:color w:val="000000"/>
-          <w:sz w:val="28"/>
-          <w:szCs w:val="28"/>
-          <w:lang w:val="ru-RU" w:eastAsia="zh-CN" w:bidi="ar-SA"/>
-        </w:rPr>
+        <w:tab/>
         <w:t xml:space="preserve">В заданном текстовом файле </w:t>
       </w:r>
       <w:r>
@@ -1226,14 +1109,7 @@
           <w:sz w:val="28"/>
           <w:szCs w:val="28"/>
         </w:rPr>
-        <w:t xml:space="preserve">Нужно написать программу, которая считывает </w:t>
-      </w:r>
-      <w:r>
-        <w:rPr>
-          <w:sz w:val="28"/>
-          <w:szCs w:val="28"/>
-        </w:rPr>
-        <w:t>формулу, записывает все операции и цифры в стек, и затем происходит подсчет значения или вывод сообщения об ошибке, если формула была введена некорректно.</w:t>
+        <w:t>Нужно написать программу, которая считывает формулу, записывает все операции и цифры в стек, и затем происходит подсчет значения или вывод сообщения об ошибке, если формула была введена некорректно.</w:t>
       </w:r>
     </w:p>
     <w:p>
@@ -1355,8 +1231,17 @@
           <w:sz w:val="28"/>
           <w:szCs w:val="28"/>
         </w:rPr>
-        <w:t xml:space="preserve">4. Начинается </w:t>
-      </w:r>
+        <w:t>4. Начинается запись букв и цифр в стек, пока не будет достигнут конец файла.</w:t>
+      </w:r>
+    </w:p>
+    <w:p>
+      <w:pPr>
+        <w:pStyle w:val="Normal"/>
+        <w:spacing w:lineRule="auto" w:line="360"/>
+        <w:ind w:firstLine="709"/>
+        <w:jc w:val="both"/>
+        <w:rPr/>
+      </w:pPr>
       <w:r>
         <w:rPr>
           <w:b w:val="false"/>
@@ -1364,43 +1249,7 @@
           <w:sz w:val="28"/>
           <w:szCs w:val="28"/>
         </w:rPr>
-        <w:t>запись букв и цифр в стек, пока не будет достигнут конец файла</w:t>
-      </w:r>
-      <w:r>
-        <w:rPr>
-          <w:b w:val="false"/>
-          <w:bCs w:val="false"/>
-          <w:sz w:val="28"/>
-          <w:szCs w:val="28"/>
-        </w:rPr>
-        <w:t>.</w:t>
-      </w:r>
-    </w:p>
-    <w:p>
-      <w:pPr>
-        <w:pStyle w:val="Normal"/>
-        <w:spacing w:lineRule="auto" w:line="360"/>
-        <w:ind w:firstLine="709"/>
-        <w:jc w:val="both"/>
-        <w:rPr/>
-      </w:pPr>
-      <w:r>
-        <w:rPr>
-          <w:b w:val="false"/>
-          <w:bCs w:val="false"/>
-          <w:sz w:val="28"/>
-          <w:szCs w:val="28"/>
-        </w:rPr>
-        <w:t xml:space="preserve">5.  </w:t>
-      </w:r>
-      <w:r>
-        <w:rPr>
-          <w:b w:val="false"/>
-          <w:bCs w:val="false"/>
-          <w:sz w:val="28"/>
-          <w:szCs w:val="28"/>
-        </w:rPr>
-        <w:t>Происходит вывод содержимого стека после его заполнения для наглядности.</w:t>
+        <w:t>5.  Происходит вывод содержимого стека после его заполнения для наглядности.</w:t>
       </w:r>
     </w:p>
     <w:p>
@@ -1422,8 +1271,17 @@
           <w:sz w:val="28"/>
           <w:szCs w:val="28"/>
         </w:rPr>
-        <w:t xml:space="preserve">6. </w:t>
-      </w:r>
+        <w:t>6. Программа подсчитывает количество элементов в стеке и начинает подсчет результата, заходим в цикл.</w:t>
+      </w:r>
+    </w:p>
+    <w:p>
+      <w:pPr>
+        <w:pStyle w:val="Normal"/>
+        <w:spacing w:lineRule="auto" w:line="360"/>
+        <w:ind w:firstLine="709"/>
+        <w:jc w:val="both"/>
+        <w:rPr/>
+      </w:pPr>
       <w:r>
         <w:rPr>
           <w:rStyle w:val="BookTitle"/>
@@ -1435,8 +1293,17 @@
           <w:sz w:val="28"/>
           <w:szCs w:val="28"/>
         </w:rPr>
-        <w:t xml:space="preserve">Программа подсчитывает количество элементов в стеке и </w:t>
-      </w:r>
+        <w:t>7. Проверяем содержимое верхнего элемента стека, если оно равно 'm' — п.8, если оно равно 'M' — п.9, если другое — п.10. Проверка происходит пока не достигнут конец стека, в этом случае цикл завершается (п.11).</w:t>
+      </w:r>
+    </w:p>
+    <w:p>
+      <w:pPr>
+        <w:pStyle w:val="Normal"/>
+        <w:spacing w:lineRule="auto" w:line="360"/>
+        <w:ind w:firstLine="709"/>
+        <w:jc w:val="both"/>
+        <w:rPr/>
+      </w:pPr>
       <w:r>
         <w:rPr>
           <w:rStyle w:val="BookTitle"/>
@@ -1448,7 +1315,7 @@
           <w:sz w:val="28"/>
           <w:szCs w:val="28"/>
         </w:rPr>
-        <w:t>начинает подсчет результата, заходим в цикл.</w:t>
+        <w:t>8. Если min связана с 2мя цифрами, то программа посчитает значение и запишет его в соответствующую ячейку массива num, использующегося для промежуточных результатов и переходит в п.7, иначе напишет сообщение об ошибке и программа прервется.</w:t>
       </w:r>
     </w:p>
     <w:p>
@@ -1470,8 +1337,17 @@
           <w:sz w:val="28"/>
           <w:szCs w:val="28"/>
         </w:rPr>
-        <w:t xml:space="preserve">7. </w:t>
-      </w:r>
+        <w:t>9. Если max связана с 2мя цифрами, то программа посчитает значение и запишет его в соответствующую ячейку массива num, использующегося для промежуточных результатов и переходит в п.7, иначе напишет сообщение об ошибке и программа прервется.</w:t>
+      </w:r>
+    </w:p>
+    <w:p>
+      <w:pPr>
+        <w:pStyle w:val="Normal"/>
+        <w:spacing w:lineRule="auto" w:line="360"/>
+        <w:ind w:firstLine="709"/>
+        <w:jc w:val="both"/>
+        <w:rPr/>
+      </w:pPr>
       <w:r>
         <w:rPr>
           <w:rStyle w:val="BookTitle"/>
@@ -1483,7 +1359,7 @@
           <w:sz w:val="28"/>
           <w:szCs w:val="28"/>
         </w:rPr>
-        <w:t>Проверяем содержимое верхнего элемента стека, если оно равно 'm' — п.8, если оно равно 'M' — п.9, если другое — п.10. Проверка происходит пока не достигнут конец стека, в этом случае цикл завершается (п.11).</w:t>
+        <w:t>10. Проверяется, является ли значение из стека цифрой, если да, программа записывает его в  соответствующую ячейку массива num, использующегося для промежуточных результатов, иначе напишет сообщение об ошибке и программа прервется.</w:t>
       </w:r>
     </w:p>
     <w:p>
@@ -1505,8 +1381,52 @@
           <w:sz w:val="28"/>
           <w:szCs w:val="28"/>
         </w:rPr>
-        <w:t xml:space="preserve">8. </w:t>
-      </w:r>
+        <w:t>11. Программа выводит результат вычислений при корректном подсчете значения.</w:t>
+      </w:r>
+    </w:p>
+    <w:p>
+      <w:pPr>
+        <w:pStyle w:val="Normal"/>
+        <w:spacing w:lineRule="auto" w:line="360"/>
+        <w:ind w:firstLine="709"/>
+        <w:jc w:val="both"/>
+        <w:rPr/>
+      </w:pPr>
+      <w:r>
+        <w:rPr>
+          <w:rStyle w:val="BookTitle"/>
+          <w:b/>
+          <w:bCs/>
+          <w:caps w:val="false"/>
+          <w:smallCaps w:val="false"/>
+          <w:spacing w:val="0"/>
+          <w:sz w:val="28"/>
+          <w:szCs w:val="28"/>
+        </w:rPr>
+        <w:t>Методы класса</w:t>
+      </w:r>
+      <w:r>
+        <w:rPr>
+          <w:rStyle w:val="BookTitle"/>
+          <w:b/>
+          <w:bCs/>
+          <w:caps w:val="false"/>
+          <w:smallCaps w:val="false"/>
+          <w:spacing w:val="0"/>
+          <w:sz w:val="28"/>
+          <w:szCs w:val="28"/>
+        </w:rPr>
+        <w:t xml:space="preserve"> и структуры данных:</w:t>
+      </w:r>
+    </w:p>
+    <w:p>
+      <w:pPr>
+        <w:pStyle w:val="Normal"/>
+        <w:spacing w:lineRule="auto" w:line="360"/>
+        <w:ind w:firstLine="709"/>
+        <w:jc w:val="both"/>
+        <w:rPr/>
+      </w:pPr>
       <w:r>
         <w:rPr>
           <w:rStyle w:val="BookTitle"/>
@@ -1518,7 +1438,7 @@
           <w:sz w:val="28"/>
           <w:szCs w:val="28"/>
         </w:rPr>
-        <w:t>Если min связана с 2мя цифрами, то программа посчитает значение и запишет его в соответствующую ячейку массива num, использующегося для промежуточных результатов и переходит в п.7, иначе напишет сообщение об ошибке и программа прервется.</w:t>
+        <w:t>1. struct StackElem{</w:t>
       </w:r>
     </w:p>
     <w:p>
@@ -1540,7 +1460,7 @@
           <w:sz w:val="28"/>
           <w:szCs w:val="28"/>
         </w:rPr>
-        <w:t xml:space="preserve">9. </w:t>
+        <w:t xml:space="preserve">                </w:t>
       </w:r>
       <w:r>
         <w:rPr>
@@ -1553,7 +1473,7 @@
           <w:sz w:val="28"/>
           <w:szCs w:val="28"/>
         </w:rPr>
-        <w:t>Если max связана с 2мя цифрами, то программа посчитает значение и запишет его в соответствующую ячейку массива num, использующегося для промежуточных результатов и переходит в п.7, иначе напишет сообщение об ошибке и программа прервется.</w:t>
+        <w:t>Type value;</w:t>
       </w:r>
     </w:p>
     <w:p>
@@ -1575,7 +1495,7 @@
           <w:sz w:val="28"/>
           <w:szCs w:val="28"/>
         </w:rPr>
-        <w:t xml:space="preserve">10. </w:t>
+        <w:t xml:space="preserve">                </w:t>
       </w:r>
       <w:r>
         <w:rPr>
@@ -1588,7 +1508,7 @@
           <w:sz w:val="28"/>
           <w:szCs w:val="28"/>
         </w:rPr>
-        <w:t>Проверяется, является ли значение из стека цифрой, если да, программа записывает его в  соответствующую ячейку массива num, использующегося для промежуточных результатов, иначе напишет сообщение об ошибке и программа прервется.</w:t>
+        <w:t>StackElem * next;</w:t>
       </w:r>
     </w:p>
     <w:p>
@@ -1610,13 +1530,430 @@
           <w:sz w:val="28"/>
           <w:szCs w:val="28"/>
         </w:rPr>
-        <w:t>11. Программа выводит результат вычислений при корректном подсчете значения.</w:t>
-      </w:r>
-    </w:p>
-    <w:p>
-      <w:pPr>
-        <w:pStyle w:val="Normal"/>
-        <w:spacing w:lineRule="auto" w:line="360"/>
+        <w:t xml:space="preserve">        </w:t>
+      </w:r>
+      <w:r>
+        <w:rPr>
+          <w:rStyle w:val="BookTitle"/>
+          <w:b w:val="false"/>
+          <w:bCs w:val="false"/>
+          <w:caps w:val="false"/>
+          <w:smallCaps w:val="false"/>
+          <w:spacing w:val="0"/>
+          <w:sz w:val="28"/>
+          <w:szCs w:val="28"/>
+        </w:rPr>
+        <w:t>};</w:t>
+      </w:r>
+    </w:p>
+    <w:p>
+      <w:pPr>
+        <w:pStyle w:val="Normal"/>
+        <w:spacing w:lineRule="auto" w:line="360"/>
+        <w:ind w:firstLine="709"/>
+        <w:jc w:val="both"/>
+        <w:rPr/>
+      </w:pPr>
+      <w:r>
+        <w:rPr>
+          <w:rStyle w:val="BookTitle"/>
+          <w:b w:val="false"/>
+          <w:bCs w:val="false"/>
+          <w:caps w:val="false"/>
+          <w:smallCaps w:val="false"/>
+          <w:spacing w:val="0"/>
+          <w:sz w:val="28"/>
+          <w:szCs w:val="28"/>
+        </w:rPr>
+        <w:t>value — значение хранящееся в стеке;</w:t>
+      </w:r>
+    </w:p>
+    <w:p>
+      <w:pPr>
+        <w:pStyle w:val="Normal"/>
+        <w:spacing w:lineRule="auto" w:line="360"/>
+        <w:ind w:firstLine="709"/>
+        <w:jc w:val="both"/>
+        <w:rPr/>
+      </w:pPr>
+      <w:r>
+        <w:rPr>
+          <w:rStyle w:val="BookTitle"/>
+          <w:b w:val="false"/>
+          <w:bCs w:val="false"/>
+          <w:caps w:val="false"/>
+          <w:smallCaps w:val="false"/>
+          <w:spacing w:val="0"/>
+          <w:sz w:val="28"/>
+          <w:szCs w:val="28"/>
+        </w:rPr>
+        <w:t>next — указатель на следующий элемент.</w:t>
+      </w:r>
+    </w:p>
+    <w:p>
+      <w:pPr>
+        <w:pStyle w:val="Normal"/>
+        <w:spacing w:lineRule="auto" w:line="360"/>
+        <w:ind w:firstLine="709"/>
+        <w:jc w:val="both"/>
+        <w:rPr/>
+      </w:pPr>
+      <w:r>
+        <w:rPr>
+          <w:rStyle w:val="BookTitle"/>
+          <w:b w:val="false"/>
+          <w:bCs w:val="false"/>
+          <w:caps w:val="false"/>
+          <w:smallCaps w:val="false"/>
+          <w:spacing w:val="0"/>
+          <w:sz w:val="28"/>
+          <w:szCs w:val="28"/>
+        </w:rPr>
+        <w:t xml:space="preserve">2. </w:t>
+      </w:r>
+      <w:r>
+        <w:rPr>
+          <w:rStyle w:val="BookTitle"/>
+          <w:b/>
+          <w:bCs/>
+          <w:caps w:val="false"/>
+          <w:smallCaps w:val="false"/>
+          <w:spacing w:val="0"/>
+          <w:sz w:val="28"/>
+          <w:szCs w:val="28"/>
+        </w:rPr>
+        <w:t>void Stack::push(Type val);</w:t>
+      </w:r>
+    </w:p>
+    <w:p>
+      <w:pPr>
+        <w:pStyle w:val="Normal"/>
+        <w:spacing w:lineRule="auto" w:line="360"/>
+        <w:ind w:firstLine="709"/>
+        <w:jc w:val="both"/>
+        <w:rPr/>
+      </w:pPr>
+      <w:r>
+        <w:rPr>
+          <w:rStyle w:val="BookTitle"/>
+          <w:b w:val="false"/>
+          <w:bCs w:val="false"/>
+          <w:caps w:val="false"/>
+          <w:smallCaps w:val="false"/>
+          <w:spacing w:val="0"/>
+          <w:sz w:val="28"/>
+          <w:szCs w:val="28"/>
+        </w:rPr>
+        <w:t>val — значение добавляемое в стек.</w:t>
+      </w:r>
+    </w:p>
+    <w:p>
+      <w:pPr>
+        <w:pStyle w:val="Normal"/>
+        <w:spacing w:lineRule="auto" w:line="360"/>
+        <w:ind w:firstLine="709"/>
+        <w:jc w:val="both"/>
+        <w:rPr/>
+      </w:pPr>
+      <w:r>
+        <w:rPr>
+          <w:rStyle w:val="BookTitle"/>
+          <w:b w:val="false"/>
+          <w:bCs w:val="false"/>
+          <w:caps w:val="false"/>
+          <w:smallCaps w:val="false"/>
+          <w:spacing w:val="0"/>
+          <w:sz w:val="28"/>
+          <w:szCs w:val="28"/>
+        </w:rPr>
+        <w:t>Метод кладет в стек элемент и ничего не возвращает.</w:t>
+      </w:r>
+    </w:p>
+    <w:p>
+      <w:pPr>
+        <w:pStyle w:val="Normal"/>
+        <w:spacing w:lineRule="auto" w:line="360"/>
+        <w:ind w:firstLine="709"/>
+        <w:jc w:val="both"/>
+        <w:rPr/>
+      </w:pPr>
+      <w:r>
+        <w:rPr>
+          <w:rStyle w:val="BookTitle"/>
+          <w:b w:val="false"/>
+          <w:bCs w:val="false"/>
+          <w:caps w:val="false"/>
+          <w:smallCaps w:val="false"/>
+          <w:spacing w:val="0"/>
+          <w:sz w:val="28"/>
+          <w:szCs w:val="28"/>
+        </w:rPr>
+        <w:t>3.</w:t>
+      </w:r>
+      <w:r>
+        <w:rPr>
+          <w:rStyle w:val="BookTitle"/>
+          <w:b/>
+          <w:bCs/>
+          <w:caps w:val="false"/>
+          <w:smallCaps w:val="false"/>
+          <w:spacing w:val="0"/>
+          <w:sz w:val="28"/>
+          <w:szCs w:val="28"/>
+        </w:rPr>
+        <w:t xml:space="preserve"> Type Stack::pop();</w:t>
+      </w:r>
+    </w:p>
+    <w:p>
+      <w:pPr>
+        <w:pStyle w:val="Normal"/>
+        <w:spacing w:lineRule="auto" w:line="360"/>
+        <w:ind w:firstLine="709"/>
+        <w:jc w:val="both"/>
+        <w:rPr/>
+      </w:pPr>
+      <w:r>
+        <w:rPr>
+          <w:rStyle w:val="BookTitle"/>
+          <w:b w:val="false"/>
+          <w:bCs w:val="false"/>
+          <w:caps w:val="false"/>
+          <w:smallCaps w:val="false"/>
+          <w:spacing w:val="0"/>
+          <w:sz w:val="28"/>
+          <w:szCs w:val="28"/>
+        </w:rPr>
+        <w:t>Метод вытаскивает из стека элемент и очищает память, выделенную под него. Возвращает значение, хранящееся в элементе стека.</w:t>
+      </w:r>
+    </w:p>
+    <w:p>
+      <w:pPr>
+        <w:pStyle w:val="Normal"/>
+        <w:spacing w:lineRule="auto" w:line="360"/>
+        <w:ind w:firstLine="709"/>
+        <w:jc w:val="both"/>
+        <w:rPr/>
+      </w:pPr>
+      <w:r>
+        <w:rPr>
+          <w:rStyle w:val="BookTitle"/>
+          <w:b/>
+          <w:bCs/>
+          <w:caps w:val="false"/>
+          <w:smallCaps w:val="false"/>
+          <w:spacing w:val="0"/>
+          <w:sz w:val="28"/>
+          <w:szCs w:val="28"/>
+        </w:rPr>
+        <w:t xml:space="preserve">4. bool </w:t>
+      </w:r>
+      <w:r>
+        <w:rPr>
+          <w:rStyle w:val="BookTitle"/>
+          <w:b/>
+          <w:bCs/>
+          <w:caps w:val="false"/>
+          <w:smallCaps w:val="false"/>
+          <w:spacing w:val="0"/>
+          <w:sz w:val="28"/>
+          <w:szCs w:val="28"/>
+        </w:rPr>
+        <w:t>Stack::</w:t>
+      </w:r>
+      <w:r>
+        <w:rPr>
+          <w:rStyle w:val="BookTitle"/>
+          <w:b/>
+          <w:bCs/>
+          <w:caps w:val="false"/>
+          <w:smallCaps w:val="false"/>
+          <w:spacing w:val="0"/>
+          <w:sz w:val="28"/>
+          <w:szCs w:val="28"/>
+        </w:rPr>
+        <w:t>isEmpty();</w:t>
+      </w:r>
+    </w:p>
+    <w:p>
+      <w:pPr>
+        <w:pStyle w:val="Normal"/>
+        <w:spacing w:lineRule="auto" w:line="360"/>
+        <w:ind w:firstLine="709"/>
+        <w:jc w:val="both"/>
+        <w:rPr/>
+      </w:pPr>
+      <w:r>
+        <w:rPr>
+          <w:rStyle w:val="BookTitle"/>
+          <w:b w:val="false"/>
+          <w:bCs w:val="false"/>
+          <w:caps w:val="false"/>
+          <w:smallCaps w:val="false"/>
+          <w:spacing w:val="0"/>
+          <w:sz w:val="28"/>
+          <w:szCs w:val="28"/>
+        </w:rPr>
+        <w:t xml:space="preserve">Метод проверяет стек на пустоту. Если он пуст возвращает true, </w:t>
+      </w:r>
+      <w:r>
+        <w:rPr>
+          <w:rStyle w:val="BookTitle"/>
+          <w:b w:val="false"/>
+          <w:bCs w:val="false"/>
+          <w:caps w:val="false"/>
+          <w:smallCaps w:val="false"/>
+          <w:spacing w:val="0"/>
+          <w:sz w:val="28"/>
+          <w:szCs w:val="28"/>
+        </w:rPr>
+        <w:t>иначе false</w:t>
+      </w:r>
+      <w:r>
+        <w:rPr>
+          <w:rStyle w:val="BookTitle"/>
+          <w:b w:val="false"/>
+          <w:bCs w:val="false"/>
+          <w:caps w:val="false"/>
+          <w:smallCaps w:val="false"/>
+          <w:spacing w:val="0"/>
+          <w:sz w:val="28"/>
+          <w:szCs w:val="28"/>
+        </w:rPr>
+        <w:t>.</w:t>
+      </w:r>
+    </w:p>
+    <w:p>
+      <w:pPr>
+        <w:pStyle w:val="Normal"/>
+        <w:spacing w:lineRule="auto" w:line="360"/>
+        <w:ind w:firstLine="709"/>
+        <w:jc w:val="both"/>
+        <w:rPr/>
+      </w:pPr>
+      <w:r>
+        <w:rPr>
+          <w:rStyle w:val="BookTitle"/>
+          <w:b/>
+          <w:bCs/>
+          <w:caps w:val="false"/>
+          <w:smallCaps w:val="false"/>
+          <w:spacing w:val="0"/>
+          <w:sz w:val="28"/>
+          <w:szCs w:val="28"/>
+        </w:rPr>
+        <w:t xml:space="preserve">5. int </w:t>
+      </w:r>
+      <w:r>
+        <w:rPr>
+          <w:rStyle w:val="BookTitle"/>
+          <w:b/>
+          <w:bCs/>
+          <w:caps w:val="false"/>
+          <w:smallCaps w:val="false"/>
+          <w:spacing w:val="0"/>
+          <w:sz w:val="28"/>
+          <w:szCs w:val="28"/>
+        </w:rPr>
+        <w:t>Stack::</w:t>
+      </w:r>
+      <w:r>
+        <w:rPr>
+          <w:rStyle w:val="BookTitle"/>
+          <w:b/>
+          <w:bCs/>
+          <w:caps w:val="false"/>
+          <w:smallCaps w:val="false"/>
+          <w:spacing w:val="0"/>
+          <w:sz w:val="28"/>
+          <w:szCs w:val="28"/>
+        </w:rPr>
+        <w:t>count();</w:t>
+      </w:r>
+    </w:p>
+    <w:p>
+      <w:pPr>
+        <w:pStyle w:val="Normal"/>
+        <w:spacing w:lineRule="auto" w:line="360"/>
+        <w:ind w:firstLine="709"/>
+        <w:jc w:val="both"/>
+        <w:rPr/>
+      </w:pPr>
+      <w:r>
+        <w:rPr>
+          <w:rStyle w:val="BookTitle"/>
+          <w:b w:val="false"/>
+          <w:bCs w:val="false"/>
+          <w:caps w:val="false"/>
+          <w:smallCaps w:val="false"/>
+          <w:spacing w:val="0"/>
+          <w:sz w:val="28"/>
+          <w:szCs w:val="28"/>
+        </w:rPr>
+        <w:t xml:space="preserve">Метод считает количество элементов в стеке и </w:t>
+      </w:r>
+      <w:r>
+        <w:rPr>
+          <w:rStyle w:val="BookTitle"/>
+          <w:b w:val="false"/>
+          <w:bCs w:val="false"/>
+          <w:caps w:val="false"/>
+          <w:smallCaps w:val="false"/>
+          <w:spacing w:val="0"/>
+          <w:sz w:val="28"/>
+          <w:szCs w:val="28"/>
+        </w:rPr>
+        <w:t>возвращает их количество.</w:t>
+      </w:r>
+    </w:p>
+    <w:p>
+      <w:pPr>
+        <w:pStyle w:val="Normal"/>
+        <w:spacing w:lineRule="auto" w:line="360"/>
+        <w:ind w:firstLine="709"/>
+        <w:jc w:val="both"/>
+        <w:rPr/>
+      </w:pPr>
+      <w:r>
+        <w:rPr>
+          <w:rStyle w:val="BookTitle"/>
+          <w:b/>
+          <w:bCs/>
+          <w:caps w:val="false"/>
+          <w:smallCaps w:val="false"/>
+          <w:spacing w:val="0"/>
+          <w:sz w:val="28"/>
+          <w:szCs w:val="28"/>
+        </w:rPr>
+        <w:t>6. void Stack::print();</w:t>
+      </w:r>
+    </w:p>
+    <w:p>
+      <w:pPr>
+        <w:pStyle w:val="Normal"/>
+        <w:spacing w:lineRule="auto" w:line="360"/>
+        <w:ind w:firstLine="709"/>
+        <w:jc w:val="both"/>
+        <w:rPr/>
+      </w:pPr>
+      <w:r>
+        <w:rPr>
+          <w:rStyle w:val="BookTitle"/>
+          <w:b w:val="false"/>
+          <w:bCs w:val="false"/>
+          <w:caps w:val="false"/>
+          <w:smallCaps w:val="false"/>
+          <w:spacing w:val="0"/>
+          <w:sz w:val="28"/>
+          <w:szCs w:val="28"/>
+        </w:rPr>
+        <w:t>Метод печатает значения всех элементов в стеке в порядке обращения к ним, если стек не пустой. Ничего не возвращает.</w:t>
+      </w:r>
+    </w:p>
+    <w:p>
+      <w:pPr>
+        <w:pStyle w:val="Normal"/>
+        <w:spacing w:lineRule="auto" w:line="360"/>
+        <w:ind w:firstLine="709"/>
         <w:jc w:val="both"/>
         <w:rPr>
           <w:rStyle w:val="BookTitle"/>
@@ -1689,7 +2026,7 @@
       <w:tblPr>
         <w:tblW w:w="9645" w:type="dxa"/>
         <w:jc w:val="left"/>
-        <w:tblInd w:w="47" w:type="dxa"/>
+        <w:tblInd w:w="45" w:type="dxa"/>
         <w:tblBorders>
           <w:top w:val="single" w:sz="2" w:space="0" w:color="000001"/>
           <w:left w:val="single" w:sz="2" w:space="0" w:color="000001"/>
@@ -1698,7 +2035,7 @@
         </w:tblBorders>
         <w:tblCellMar>
           <w:top w:w="55" w:type="dxa"/>
-          <w:left w:w="45" w:type="dxa"/>
+          <w:left w:w="42" w:type="dxa"/>
           <w:bottom w:w="55" w:type="dxa"/>
           <w:right w:w="55" w:type="dxa"/>
         </w:tblCellMar>
@@ -1721,7 +2058,7 @@
             </w:tcBorders>
             <w:shd w:fill="auto" w:val="clear"/>
             <w:tcMar>
-              <w:left w:w="45" w:type="dxa"/>
+              <w:left w:w="42" w:type="dxa"/>
             </w:tcMar>
           </w:tcPr>
           <w:p>
@@ -1746,7 +2083,7 @@
             </w:tcBorders>
             <w:shd w:fill="auto" w:val="clear"/>
             <w:tcMar>
-              <w:left w:w="45" w:type="dxa"/>
+              <w:left w:w="42" w:type="dxa"/>
             </w:tcMar>
           </w:tcPr>
           <w:p>
@@ -1773,7 +2110,7 @@
             </w:tcBorders>
             <w:shd w:fill="auto" w:val="clear"/>
             <w:tcMar>
-              <w:left w:w="45" w:type="dxa"/>
+              <w:left w:w="42" w:type="dxa"/>
             </w:tcMar>
           </w:tcPr>
           <w:p>
@@ -1801,7 +2138,7 @@
             </w:tcBorders>
             <w:shd w:fill="auto" w:val="clear"/>
             <w:tcMar>
-              <w:left w:w="45" w:type="dxa"/>
+              <w:left w:w="42" w:type="dxa"/>
             </w:tcMar>
           </w:tcPr>
           <w:p>
@@ -1826,7 +2163,7 @@
             </w:tcBorders>
             <w:shd w:fill="auto" w:val="clear"/>
             <w:tcMar>
-              <w:left w:w="45" w:type="dxa"/>
+              <w:left w:w="42" w:type="dxa"/>
             </w:tcMar>
           </w:tcPr>
           <w:p>
@@ -1853,7 +2190,7 @@
             </w:tcBorders>
             <w:shd w:fill="auto" w:val="clear"/>
             <w:tcMar>
-              <w:left w:w="45" w:type="dxa"/>
+              <w:left w:w="42" w:type="dxa"/>
             </w:tcMar>
           </w:tcPr>
           <w:p>
@@ -1881,7 +2218,7 @@
             </w:tcBorders>
             <w:shd w:fill="auto" w:val="clear"/>
             <w:tcMar>
-              <w:left w:w="45" w:type="dxa"/>
+              <w:left w:w="42" w:type="dxa"/>
             </w:tcMar>
           </w:tcPr>
           <w:p>
@@ -1906,7 +2243,7 @@
             </w:tcBorders>
             <w:shd w:fill="auto" w:val="clear"/>
             <w:tcMar>
-              <w:left w:w="45" w:type="dxa"/>
+              <w:left w:w="42" w:type="dxa"/>
             </w:tcMar>
           </w:tcPr>
           <w:p>
@@ -1933,7 +2270,7 @@
             </w:tcBorders>
             <w:shd w:fill="auto" w:val="clear"/>
             <w:tcMar>
-              <w:left w:w="45" w:type="dxa"/>
+              <w:left w:w="42" w:type="dxa"/>
             </w:tcMar>
           </w:tcPr>
           <w:p>
@@ -1961,7 +2298,7 @@
             </w:tcBorders>
             <w:shd w:fill="auto" w:val="clear"/>
             <w:tcMar>
-              <w:left w:w="45" w:type="dxa"/>
+              <w:left w:w="42" w:type="dxa"/>
             </w:tcMar>
           </w:tcPr>
           <w:p>
@@ -1986,7 +2323,7 @@
             </w:tcBorders>
             <w:shd w:fill="auto" w:val="clear"/>
             <w:tcMar>
-              <w:left w:w="45" w:type="dxa"/>
+              <w:left w:w="42" w:type="dxa"/>
             </w:tcMar>
           </w:tcPr>
           <w:p>
@@ -2013,7 +2350,7 @@
             </w:tcBorders>
             <w:shd w:fill="auto" w:val="clear"/>
             <w:tcMar>
-              <w:left w:w="45" w:type="dxa"/>
+              <w:left w:w="42" w:type="dxa"/>
             </w:tcMar>
           </w:tcPr>
           <w:p>
@@ -2041,7 +2378,7 @@
             </w:tcBorders>
             <w:shd w:fill="auto" w:val="clear"/>
             <w:tcMar>
-              <w:left w:w="45" w:type="dxa"/>
+              <w:left w:w="42" w:type="dxa"/>
             </w:tcMar>
           </w:tcPr>
           <w:p>
@@ -2066,7 +2403,7 @@
             </w:tcBorders>
             <w:shd w:fill="auto" w:val="clear"/>
             <w:tcMar>
-              <w:left w:w="45" w:type="dxa"/>
+              <w:left w:w="42" w:type="dxa"/>
             </w:tcMar>
           </w:tcPr>
           <w:p>
@@ -2093,7 +2430,7 @@
             </w:tcBorders>
             <w:shd w:fill="auto" w:val="clear"/>
             <w:tcMar>
-              <w:left w:w="45" w:type="dxa"/>
+              <w:left w:w="42" w:type="dxa"/>
             </w:tcMar>
           </w:tcPr>
           <w:p>
@@ -2121,7 +2458,7 @@
             </w:tcBorders>
             <w:shd w:fill="auto" w:val="clear"/>
             <w:tcMar>
-              <w:left w:w="45" w:type="dxa"/>
+              <w:left w:w="42" w:type="dxa"/>
             </w:tcMar>
           </w:tcPr>
           <w:p>
@@ -2146,7 +2483,7 @@
             </w:tcBorders>
             <w:shd w:fill="auto" w:val="clear"/>
             <w:tcMar>
-              <w:left w:w="45" w:type="dxa"/>
+              <w:left w:w="42" w:type="dxa"/>
             </w:tcMar>
           </w:tcPr>
           <w:p>
@@ -2173,7 +2510,7 @@
             </w:tcBorders>
             <w:shd w:fill="auto" w:val="clear"/>
             <w:tcMar>
-              <w:left w:w="45" w:type="dxa"/>
+              <w:left w:w="42" w:type="dxa"/>
             </w:tcMar>
           </w:tcPr>
           <w:p>
@@ -2201,7 +2538,7 @@
             </w:tcBorders>
             <w:shd w:fill="auto" w:val="clear"/>
             <w:tcMar>
-              <w:left w:w="45" w:type="dxa"/>
+              <w:left w:w="42" w:type="dxa"/>
             </w:tcMar>
           </w:tcPr>
           <w:p>
@@ -2226,7 +2563,7 @@
             </w:tcBorders>
             <w:shd w:fill="auto" w:val="clear"/>
             <w:tcMar>
-              <w:left w:w="45" w:type="dxa"/>
+              <w:left w:w="42" w:type="dxa"/>
             </w:tcMar>
           </w:tcPr>
           <w:p>
@@ -2253,7 +2590,7 @@
             </w:tcBorders>
             <w:shd w:fill="auto" w:val="clear"/>
             <w:tcMar>
-              <w:left w:w="45" w:type="dxa"/>
+              <w:left w:w="42" w:type="dxa"/>
             </w:tcMar>
           </w:tcPr>
           <w:p>
@@ -2281,7 +2618,7 @@
             </w:tcBorders>
             <w:shd w:fill="auto" w:val="clear"/>
             <w:tcMar>
-              <w:left w:w="45" w:type="dxa"/>
+              <w:left w:w="42" w:type="dxa"/>
             </w:tcMar>
           </w:tcPr>
           <w:p>
@@ -2306,7 +2643,7 @@
             </w:tcBorders>
             <w:shd w:fill="auto" w:val="clear"/>
             <w:tcMar>
-              <w:left w:w="45" w:type="dxa"/>
+              <w:left w:w="42" w:type="dxa"/>
             </w:tcMar>
           </w:tcPr>
           <w:p>
@@ -2333,7 +2670,7 @@
             </w:tcBorders>
             <w:shd w:fill="auto" w:val="clear"/>
             <w:tcMar>
-              <w:left w:w="45" w:type="dxa"/>
+              <w:left w:w="42" w:type="dxa"/>
             </w:tcMar>
           </w:tcPr>
           <w:p>
@@ -2361,7 +2698,7 @@
             </w:tcBorders>
             <w:shd w:fill="auto" w:val="clear"/>
             <w:tcMar>
-              <w:left w:w="45" w:type="dxa"/>
+              <w:left w:w="42" w:type="dxa"/>
             </w:tcMar>
           </w:tcPr>
           <w:p>
@@ -2386,7 +2723,7 @@
             </w:tcBorders>
             <w:shd w:fill="auto" w:val="clear"/>
             <w:tcMar>
-              <w:left w:w="45" w:type="dxa"/>
+              <w:left w:w="42" w:type="dxa"/>
             </w:tcMar>
           </w:tcPr>
           <w:p>
@@ -2413,7 +2750,7 @@
             </w:tcBorders>
             <w:shd w:fill="auto" w:val="clear"/>
             <w:tcMar>
-              <w:left w:w="45" w:type="dxa"/>
+              <w:left w:w="42" w:type="dxa"/>
             </w:tcMar>
           </w:tcPr>
           <w:p>
@@ -2441,7 +2778,7 @@
             </w:tcBorders>
             <w:shd w:fill="auto" w:val="clear"/>
             <w:tcMar>
-              <w:left w:w="45" w:type="dxa"/>
+              <w:left w:w="42" w:type="dxa"/>
             </w:tcMar>
           </w:tcPr>
           <w:p>
@@ -2466,7 +2803,7 @@
             </w:tcBorders>
             <w:shd w:fill="auto" w:val="clear"/>
             <w:tcMar>
-              <w:left w:w="45" w:type="dxa"/>
+              <w:left w:w="42" w:type="dxa"/>
             </w:tcMar>
           </w:tcPr>
           <w:p>
@@ -2493,7 +2830,7 @@
             </w:tcBorders>
             <w:shd w:fill="auto" w:val="clear"/>
             <w:tcMar>
-              <w:left w:w="45" w:type="dxa"/>
+              <w:left w:w="42" w:type="dxa"/>
             </w:tcMar>
           </w:tcPr>
           <w:p>
@@ -2521,7 +2858,7 @@
             </w:tcBorders>
             <w:shd w:fill="auto" w:val="clear"/>
             <w:tcMar>
-              <w:left w:w="45" w:type="dxa"/>
+              <w:left w:w="42" w:type="dxa"/>
             </w:tcMar>
           </w:tcPr>
           <w:p>
@@ -2546,7 +2883,7 @@
             </w:tcBorders>
             <w:shd w:fill="auto" w:val="clear"/>
             <w:tcMar>
-              <w:left w:w="45" w:type="dxa"/>
+              <w:left w:w="42" w:type="dxa"/>
             </w:tcMar>
           </w:tcPr>
           <w:p>
@@ -2573,7 +2910,7 @@
             </w:tcBorders>
             <w:shd w:fill="auto" w:val="clear"/>
             <w:tcMar>
-              <w:left w:w="45" w:type="dxa"/>
+              <w:left w:w="42" w:type="dxa"/>
             </w:tcMar>
           </w:tcPr>
           <w:p>
@@ -2633,7 +2970,7 @@
           <w:sz w:val="28"/>
           <w:szCs w:val="28"/>
         </w:rPr>
-        <w:t xml:space="preserve">Для более наглядной демонстрации работы программы был создан bash-скрипт, последовательно выводящий содержимое очередного теста и результат работы программы для этого теста. Код bash-скрипта представлен в приложении Г, результат работы скрипта — для тестов </w:t>
+        <w:t xml:space="preserve">Для более наглядной демонстрации работы программы был создан bash-скрипт, последовательно выводящий содержимое очередного теста и результат работы программы для этого теста. Код bash-скрипта представлен в приложении </w:t>
       </w:r>
       <w:r>
         <w:rPr>
@@ -2641,31 +2978,579 @@
           <w:sz w:val="28"/>
           <w:szCs w:val="28"/>
         </w:rPr>
+        <w:t>Б</w:t>
+      </w:r>
+      <w:r>
+        <w:rPr>
+          <w:color w:val="000000"/>
+          <w:sz w:val="28"/>
+          <w:szCs w:val="28"/>
+        </w:rPr>
+        <w:t xml:space="preserve">, результат работы скрипта — для тестов 1 и 9 представлен в приложении </w:t>
+      </w:r>
+      <w:r>
+        <w:rPr>
+          <w:color w:val="000000"/>
+          <w:sz w:val="28"/>
+          <w:szCs w:val="28"/>
+        </w:rPr>
+        <w:t>В</w:t>
+      </w:r>
+      <w:r>
+        <w:rPr>
+          <w:color w:val="000000"/>
+          <w:sz w:val="28"/>
+          <w:szCs w:val="28"/>
+        </w:rPr>
+        <w:t>.</w:t>
+      </w:r>
+    </w:p>
+    <w:p>
+      <w:pPr>
+        <w:pStyle w:val="Standard"/>
+        <w:spacing w:lineRule="auto" w:line="360"/>
+        <w:ind w:firstLine="709"/>
+        <w:jc w:val="both"/>
+        <w:rPr/>
+      </w:pPr>
+      <w:r>
+        <w:rPr>
+          <w:color w:val="000000"/>
+          <w:sz w:val="28"/>
+          <w:szCs w:val="28"/>
+        </w:rPr>
+        <w:t>Выберем 2 тест для детального обзора. Программа всегда использует текстовый файл для обработки строки и записывания элементов в стек.</w:t>
+      </w:r>
+    </w:p>
+    <w:p>
+      <w:pPr>
+        <w:pStyle w:val="Standard"/>
+        <w:spacing w:lineRule="auto" w:line="360"/>
+        <w:ind w:firstLine="709"/>
+        <w:jc w:val="both"/>
+        <w:rPr/>
+      </w:pPr>
+      <w:r>
+        <w:rPr>
+          <w:color w:val="000000"/>
+          <w:sz w:val="28"/>
+          <w:szCs w:val="28"/>
+        </w:rPr>
+        <w:t xml:space="preserve">1. Программа идет с начала строки и если символ буква или цифра записывает его в стек. Надо добавить, что программа на этапе записи в стек не проверяет корректность введенной формулы. Для строки </w:t>
+      </w:r>
+      <w:r>
+        <w:rPr>
+          <w:b/>
+          <w:bCs/>
+          <w:color w:val="000000"/>
+          <w:sz w:val="28"/>
+          <w:szCs w:val="28"/>
+        </w:rPr>
+        <w:t xml:space="preserve">M(9,m(1,7)) </w:t>
+      </w:r>
+      <w:r>
+        <w:rPr>
+          <w:b w:val="false"/>
+          <w:bCs w:val="false"/>
+          <w:color w:val="000000"/>
+          <w:sz w:val="28"/>
+          <w:szCs w:val="28"/>
+        </w:rPr>
+        <w:t>:</w:t>
+      </w:r>
+    </w:p>
+    <w:p>
+      <w:pPr>
+        <w:pStyle w:val="Standard"/>
+        <w:spacing w:lineRule="auto" w:line="360"/>
+        <w:ind w:firstLine="709"/>
+        <w:jc w:val="both"/>
+        <w:rPr/>
+      </w:pPr>
+      <w:r>
+        <w:rPr>
+          <w:b w:val="false"/>
+          <w:bCs w:val="false"/>
+          <w:color w:val="000000"/>
+          <w:sz w:val="28"/>
+          <w:szCs w:val="28"/>
+        </w:rPr>
+        <w:t>Проверяем является ли «М» буквой или цифрой. Записываем в стек.</w:t>
+      </w:r>
+    </w:p>
+    <w:p>
+      <w:pPr>
+        <w:pStyle w:val="Standard"/>
+        <w:spacing w:lineRule="auto" w:line="360"/>
+        <w:ind w:firstLine="709"/>
+        <w:jc w:val="both"/>
+        <w:rPr/>
+      </w:pPr>
+      <w:r>
+        <w:rPr>
+          <w:b w:val="false"/>
+          <w:bCs w:val="false"/>
+          <w:color w:val="000000"/>
+          <w:sz w:val="28"/>
+          <w:szCs w:val="28"/>
+        </w:rPr>
+        <w:t>Проверяем является ли «(» буквой или цифрой. Не записываем в стек.</w:t>
+      </w:r>
+    </w:p>
+    <w:p>
+      <w:pPr>
+        <w:pStyle w:val="Standard"/>
+        <w:spacing w:lineRule="auto" w:line="360"/>
+        <w:ind w:firstLine="709"/>
+        <w:jc w:val="both"/>
+        <w:rPr/>
+      </w:pPr>
+      <w:r>
+        <w:rPr>
+          <w:b w:val="false"/>
+          <w:bCs w:val="false"/>
+          <w:color w:val="000000"/>
+          <w:sz w:val="28"/>
+          <w:szCs w:val="28"/>
+        </w:rPr>
+        <w:t>Проверяем является ли «9» буквой или цифрой. Записываем в стек.</w:t>
+      </w:r>
+    </w:p>
+    <w:p>
+      <w:pPr>
+        <w:pStyle w:val="Standard"/>
+        <w:spacing w:lineRule="auto" w:line="360"/>
+        <w:ind w:firstLine="709"/>
+        <w:jc w:val="both"/>
+        <w:rPr/>
+      </w:pPr>
+      <w:r>
+        <w:rPr>
+          <w:b w:val="false"/>
+          <w:bCs w:val="false"/>
+          <w:color w:val="000000"/>
+          <w:sz w:val="28"/>
+          <w:szCs w:val="28"/>
+        </w:rPr>
+        <w:t>Проверяем является ли «,» буквой или цифрой. Не записываем в стек.</w:t>
+      </w:r>
+    </w:p>
+    <w:p>
+      <w:pPr>
+        <w:pStyle w:val="Standard"/>
+        <w:spacing w:lineRule="auto" w:line="360"/>
+        <w:ind w:firstLine="709"/>
+        <w:jc w:val="both"/>
+        <w:rPr/>
+      </w:pPr>
+      <w:r>
+        <w:rPr>
+          <w:b w:val="false"/>
+          <w:bCs w:val="false"/>
+          <w:color w:val="000000"/>
+          <w:sz w:val="28"/>
+          <w:szCs w:val="28"/>
+        </w:rPr>
+        <w:t>Проверяем является ли «m» буквой или цифрой. Записываем в стек.</w:t>
+      </w:r>
+    </w:p>
+    <w:p>
+      <w:pPr>
+        <w:pStyle w:val="Standard"/>
+        <w:spacing w:lineRule="auto" w:line="360"/>
+        <w:ind w:firstLine="709"/>
+        <w:jc w:val="both"/>
+        <w:rPr/>
+      </w:pPr>
+      <w:r>
+        <w:rPr>
+          <w:b w:val="false"/>
+          <w:bCs w:val="false"/>
+          <w:color w:val="000000"/>
+          <w:sz w:val="28"/>
+          <w:szCs w:val="28"/>
+        </w:rPr>
+        <w:t>Проверяем является ли «(» буквой или цифрой. Не записываем в стек.</w:t>
+      </w:r>
+    </w:p>
+    <w:p>
+      <w:pPr>
+        <w:pStyle w:val="Standard"/>
+        <w:spacing w:lineRule="auto" w:line="360"/>
+        <w:ind w:firstLine="709"/>
+        <w:jc w:val="both"/>
+        <w:rPr/>
+      </w:pPr>
+      <w:r>
+        <w:rPr>
+          <w:b w:val="false"/>
+          <w:bCs w:val="false"/>
+          <w:color w:val="000000"/>
+          <w:sz w:val="28"/>
+          <w:szCs w:val="28"/>
+        </w:rPr>
+        <w:t>Проверяем является ли «1» буквой или цифрой. Записываем в стек.</w:t>
+      </w:r>
+    </w:p>
+    <w:p>
+      <w:pPr>
+        <w:pStyle w:val="Standard"/>
+        <w:spacing w:lineRule="auto" w:line="360"/>
+        <w:ind w:firstLine="709"/>
+        <w:jc w:val="both"/>
+        <w:rPr/>
+      </w:pPr>
+      <w:r>
+        <w:rPr>
+          <w:b w:val="false"/>
+          <w:bCs w:val="false"/>
+          <w:color w:val="000000"/>
+          <w:sz w:val="28"/>
+          <w:szCs w:val="28"/>
+        </w:rPr>
+        <w:t>Проверяем является ли «,» буквой или цифрой. Не записываем в стек.</w:t>
+      </w:r>
+    </w:p>
+    <w:p>
+      <w:pPr>
+        <w:pStyle w:val="Standard"/>
+        <w:spacing w:lineRule="auto" w:line="360"/>
+        <w:ind w:firstLine="709"/>
+        <w:jc w:val="both"/>
+        <w:rPr/>
+      </w:pPr>
+      <w:r>
+        <w:rPr>
+          <w:b w:val="false"/>
+          <w:bCs w:val="false"/>
+          <w:color w:val="000000"/>
+          <w:sz w:val="28"/>
+          <w:szCs w:val="28"/>
+        </w:rPr>
+        <w:t>Проверяем является ли «7» буквой или цифрой. Записываем в стек.</w:t>
+      </w:r>
+    </w:p>
+    <w:p>
+      <w:pPr>
+        <w:pStyle w:val="Standard"/>
+        <w:spacing w:lineRule="auto" w:line="360"/>
+        <w:ind w:firstLine="709"/>
+        <w:jc w:val="both"/>
+        <w:rPr/>
+      </w:pPr>
+      <w:r>
+        <w:rPr>
+          <w:b w:val="false"/>
+          <w:bCs w:val="false"/>
+          <w:color w:val="000000"/>
+          <w:sz w:val="28"/>
+          <w:szCs w:val="28"/>
+        </w:rPr>
+        <w:t>Проверяем является ли «)» буквой или цифрой. Не записываем в стек.</w:t>
+      </w:r>
+    </w:p>
+    <w:p>
+      <w:pPr>
+        <w:pStyle w:val="Standard"/>
+        <w:spacing w:lineRule="auto" w:line="360"/>
+        <w:ind w:firstLine="709"/>
+        <w:jc w:val="both"/>
+        <w:rPr/>
+      </w:pPr>
+      <w:r>
+        <w:rPr>
+          <w:b w:val="false"/>
+          <w:bCs w:val="false"/>
+          <w:color w:val="000000"/>
+          <w:sz w:val="28"/>
+          <w:szCs w:val="28"/>
+        </w:rPr>
+        <w:t>Проверяем является ли «)» буквой или цифрой. Не записываем в стек.</w:t>
+      </w:r>
+    </w:p>
+    <w:p>
+      <w:pPr>
+        <w:pStyle w:val="Standard"/>
+        <w:spacing w:lineRule="auto" w:line="360"/>
+        <w:ind w:hanging="0"/>
+        <w:jc w:val="both"/>
+        <w:rPr/>
+      </w:pPr>
+      <w:r>
+        <w:rPr>
+          <w:b w:val="false"/>
+          <w:bCs w:val="false"/>
+          <w:color w:val="000000"/>
+          <w:sz w:val="28"/>
+          <w:szCs w:val="28"/>
+        </w:rPr>
+        <w:t>Больше символов нет. Запись в стек завершена. Полученный стек:</w:t>
+      </w:r>
+    </w:p>
+    <w:p>
+      <w:pPr>
+        <w:pStyle w:val="Normal"/>
+        <w:spacing w:lineRule="auto" w:line="360"/>
+        <w:ind w:firstLine="709"/>
+        <w:jc w:val="both"/>
+        <w:rPr/>
+      </w:pPr>
+      <w:r>
+        <w:rPr>
+          <w:rStyle w:val="Appleconvertedspace"/>
+          <w:rFonts w:eastAsia="Calibri" w:cs="Consolas" w:ascii="Consolas" w:hAnsi="Consolas"/>
+          <w:b w:val="false"/>
+          <w:bCs w:val="false"/>
+          <w:color w:val="000000"/>
+          <w:sz w:val="24"/>
+          <w:szCs w:val="24"/>
+          <w:lang w:val="en-US" w:eastAsia="zh-CN" w:bidi="ar-SA"/>
+        </w:rPr>
+        <w:tab/>
+        <w:t>7</w:t>
+      </w:r>
+    </w:p>
+    <w:p>
+      <w:pPr>
+        <w:pStyle w:val="Standard"/>
+        <w:spacing w:lineRule="auto" w:line="360"/>
+        <w:ind w:firstLine="709"/>
+        <w:jc w:val="both"/>
+        <w:rPr/>
+      </w:pPr>
+      <w:r>
+        <w:rPr>
+          <w:rStyle w:val="Appleconvertedspace"/>
+          <w:rFonts w:eastAsia="Calibri" w:cs="Consolas" w:ascii="Consolas" w:hAnsi="Consolas"/>
+          <w:b w:val="false"/>
+          <w:bCs w:val="false"/>
+          <w:color w:val="000000"/>
+          <w:sz w:val="24"/>
+          <w:szCs w:val="24"/>
+          <w:lang w:val="en-US" w:eastAsia="zh-CN" w:bidi="ar-SA"/>
+        </w:rPr>
+        <w:tab/>
         <w:t>1</w:t>
       </w:r>
-      <w:r>
-        <w:rPr>
+    </w:p>
+    <w:p>
+      <w:pPr>
+        <w:pStyle w:val="Standard"/>
+        <w:spacing w:lineRule="auto" w:line="360"/>
+        <w:ind w:firstLine="709"/>
+        <w:jc w:val="both"/>
+        <w:rPr/>
+      </w:pPr>
+      <w:r>
+        <w:rPr>
+          <w:rStyle w:val="Appleconvertedspace"/>
+          <w:rFonts w:eastAsia="Calibri" w:cs="Consolas" w:ascii="Consolas" w:hAnsi="Consolas"/>
+          <w:b w:val="false"/>
+          <w:bCs w:val="false"/>
           <w:color w:val="000000"/>
-          <w:sz w:val="28"/>
-          <w:szCs w:val="28"/>
-        </w:rPr>
-        <w:t xml:space="preserve"> и </w:t>
-      </w:r>
-      <w:r>
-        <w:rPr>
+          <w:sz w:val="24"/>
+          <w:szCs w:val="24"/>
+          <w:lang w:val="en-US" w:eastAsia="zh-CN" w:bidi="ar-SA"/>
+        </w:rPr>
+        <w:tab/>
+        <w:t>m</w:t>
+      </w:r>
+    </w:p>
+    <w:p>
+      <w:pPr>
+        <w:pStyle w:val="Standard"/>
+        <w:spacing w:lineRule="auto" w:line="360"/>
+        <w:ind w:firstLine="709"/>
+        <w:jc w:val="both"/>
+        <w:rPr/>
+      </w:pPr>
+      <w:r>
+        <w:rPr>
+          <w:rStyle w:val="Appleconvertedspace"/>
+          <w:rFonts w:eastAsia="Calibri" w:cs="Consolas" w:ascii="Consolas" w:hAnsi="Consolas"/>
+          <w:b w:val="false"/>
+          <w:bCs w:val="false"/>
           <w:color w:val="000000"/>
-          <w:sz w:val="28"/>
-          <w:szCs w:val="28"/>
-        </w:rPr>
+          <w:sz w:val="24"/>
+          <w:szCs w:val="24"/>
+          <w:lang w:val="en-US" w:eastAsia="zh-CN" w:bidi="ar-SA"/>
+        </w:rPr>
+        <w:tab/>
         <w:t>9</w:t>
       </w:r>
-      <w:r>
-        <w:rPr>
+    </w:p>
+    <w:p>
+      <w:pPr>
+        <w:pStyle w:val="Standard"/>
+        <w:spacing w:lineRule="auto" w:line="360"/>
+        <w:ind w:firstLine="709"/>
+        <w:jc w:val="both"/>
+        <w:rPr/>
+      </w:pPr>
+      <w:r>
+        <w:rPr>
+          <w:rStyle w:val="Appleconvertedspace"/>
+          <w:rFonts w:eastAsia="Calibri" w:cs="Consolas" w:ascii="Consolas" w:hAnsi="Consolas"/>
+          <w:b w:val="false"/>
+          <w:bCs w:val="false"/>
           <w:color w:val="000000"/>
-          <w:sz w:val="28"/>
-          <w:szCs w:val="28"/>
-        </w:rPr>
-        <w:t xml:space="preserve"> представлен в приложении Д.</w:t>
+          <w:sz w:val="24"/>
+          <w:szCs w:val="24"/>
+          <w:lang w:val="en-US" w:eastAsia="zh-CN" w:bidi="ar-SA"/>
+        </w:rPr>
+        <w:tab/>
+        <w:t>M</w:t>
+      </w:r>
+    </w:p>
+    <w:p>
+      <w:pPr>
+        <w:pStyle w:val="Standard"/>
+        <w:spacing w:lineRule="auto" w:line="360"/>
+        <w:ind w:firstLine="709"/>
+        <w:jc w:val="both"/>
+        <w:rPr/>
+      </w:pPr>
+      <w:r>
+        <w:rPr>
+          <w:color w:val="000000"/>
+          <w:sz w:val="28"/>
+          <w:szCs w:val="28"/>
+        </w:rPr>
+        <w:t>2. После того как все записано. Выполняется вычисление значения, пока не закончатся элементы в строке. Числа для вычислений сохраняем в массиве int num[3], пока не встретится операция min(m) или max(M).</w:t>
+      </w:r>
+    </w:p>
+    <w:p>
+      <w:pPr>
+        <w:pStyle w:val="Standard"/>
+        <w:spacing w:lineRule="auto" w:line="360"/>
+        <w:ind w:firstLine="709"/>
+        <w:jc w:val="both"/>
+        <w:rPr/>
+      </w:pPr>
+      <w:r>
+        <w:rPr>
+          <w:color w:val="000000"/>
+          <w:sz w:val="28"/>
+          <w:szCs w:val="28"/>
+        </w:rPr>
+        <w:t xml:space="preserve"> </w:t>
+      </w:r>
+      <w:r>
+        <w:rPr>
+          <w:color w:val="000000"/>
+          <w:sz w:val="28"/>
+          <w:szCs w:val="28"/>
+        </w:rPr>
+        <w:t>Элемент 7. Запись в num[0]. Убираем его из стека.</w:t>
+      </w:r>
+    </w:p>
+    <w:p>
+      <w:pPr>
+        <w:pStyle w:val="Standard"/>
+        <w:spacing w:lineRule="auto" w:line="360"/>
+        <w:ind w:firstLine="709"/>
+        <w:jc w:val="both"/>
+        <w:rPr/>
+      </w:pPr>
+      <w:r>
+        <w:rPr>
+          <w:color w:val="000000"/>
+          <w:sz w:val="28"/>
+          <w:szCs w:val="28"/>
+        </w:rPr>
+        <w:t xml:space="preserve"> </w:t>
+      </w:r>
+      <w:r>
+        <w:rPr>
+          <w:color w:val="000000"/>
+          <w:sz w:val="28"/>
+          <w:szCs w:val="28"/>
+        </w:rPr>
+        <w:t>Элемент 1. Запись в num[1]. Убираем его из стека.</w:t>
+      </w:r>
+    </w:p>
+    <w:p>
+      <w:pPr>
+        <w:pStyle w:val="Standard"/>
+        <w:spacing w:lineRule="auto" w:line="360"/>
+        <w:ind w:firstLine="709"/>
+        <w:jc w:val="both"/>
+        <w:rPr/>
+      </w:pPr>
+      <w:r>
+        <w:rPr>
+          <w:color w:val="000000"/>
+          <w:sz w:val="28"/>
+          <w:szCs w:val="28"/>
+        </w:rPr>
+        <w:t xml:space="preserve"> </w:t>
+      </w:r>
+      <w:r>
+        <w:rPr>
+          <w:color w:val="000000"/>
+          <w:sz w:val="28"/>
+          <w:szCs w:val="28"/>
+        </w:rPr>
+        <w:t>Элемент m. Вычисление min(1,7). Запись значения(1) в num[0]. Убираем «m» из стека.</w:t>
+      </w:r>
+    </w:p>
+    <w:p>
+      <w:pPr>
+        <w:pStyle w:val="Standard"/>
+        <w:spacing w:lineRule="auto" w:line="360"/>
+        <w:ind w:firstLine="709"/>
+        <w:jc w:val="both"/>
+        <w:rPr/>
+      </w:pPr>
+      <w:r>
+        <w:rPr>
+          <w:color w:val="000000"/>
+          <w:sz w:val="28"/>
+          <w:szCs w:val="28"/>
+        </w:rPr>
+        <w:t xml:space="preserve"> </w:t>
+      </w:r>
+      <w:r>
+        <w:rPr>
+          <w:color w:val="000000"/>
+          <w:sz w:val="28"/>
+          <w:szCs w:val="28"/>
+        </w:rPr>
+        <w:t>Элемент 9. Запись в num[1]. Убираем его из стека.</w:t>
+      </w:r>
+    </w:p>
+    <w:p>
+      <w:pPr>
+        <w:pStyle w:val="Standard"/>
+        <w:spacing w:lineRule="auto" w:line="360"/>
+        <w:ind w:firstLine="709"/>
+        <w:jc w:val="both"/>
+        <w:rPr/>
+      </w:pPr>
+      <w:r>
+        <w:rPr>
+          <w:color w:val="000000"/>
+          <w:sz w:val="28"/>
+          <w:szCs w:val="28"/>
+        </w:rPr>
+        <w:t>Элемент M. Вычисление Max(9,1). Запись значения(9) в num[0]. Убираем «M» из стека.</w:t>
+      </w:r>
+    </w:p>
+    <w:p>
+      <w:pPr>
+        <w:pStyle w:val="Standard"/>
+        <w:spacing w:lineRule="auto" w:line="360"/>
+        <w:ind w:firstLine="709"/>
+        <w:jc w:val="both"/>
+        <w:rPr/>
+      </w:pPr>
+      <w:r>
+        <w:rPr>
+          <w:color w:val="000000"/>
+          <w:sz w:val="28"/>
+          <w:szCs w:val="28"/>
+        </w:rPr>
+        <w:t>3. Так как не было никаких ошибок в синтаксисе формулы и посчитать ее значение оказалось возможным, выводим результат вычисления = 9.</w:t>
       </w:r>
     </w:p>
     <w:p>
@@ -2706,15 +3591,7 @@
           <w:sz w:val="28"/>
           <w:szCs w:val="28"/>
         </w:rPr>
-        <w:t xml:space="preserve">В ходе лабораторной работы были изучены принципы </w:t>
-      </w:r>
-      <w:r>
-        <w:rPr>
-          <w:color w:val="000000"/>
-          <w:sz w:val="28"/>
-          <w:szCs w:val="28"/>
-        </w:rPr>
-        <w:t>работы со стеком, его заполнение, извлечение элементов из него и использование его для выполнения операций.</w:t>
+        <w:t>В ходе лабораторной работы были изучены принципы работы со стеком, его заполнение, извлечение элементов из него и использование его для выполнения операций.</w:t>
       </w:r>
       <w:r>
         <w:br w:type="page"/>
@@ -2736,17 +3613,7 @@
           <w:sz w:val="28"/>
           <w:szCs w:val="28"/>
         </w:rPr>
-        <w:t xml:space="preserve">ПРИЛОЖЕНИЕ </w:t>
-      </w:r>
-      <w:r>
-        <w:rPr>
-          <w:rStyle w:val="Appleconvertedspace"/>
-          <w:b/>
-          <w:color w:val="000000"/>
-          <w:sz w:val="28"/>
-          <w:szCs w:val="28"/>
-        </w:rPr>
-        <w:t>А</w:t>
+        <w:t>ПРИЛОЖЕНИЕ А</w:t>
       </w:r>
     </w:p>
     <w:p>
@@ -2778,7 +3645,10 @@
     <w:p>
       <w:pPr>
         <w:pStyle w:val="Normal"/>
-        <w:rPr/>
+        <w:rPr>
+          <w:rFonts w:ascii="Consolas" w:hAnsi="Consolas" w:eastAsia="Calibri" w:cs="Consolas"/>
+          <w:lang w:val="en-US"/>
+        </w:rPr>
       </w:pPr>
       <w:r>
         <w:rPr>
@@ -2791,7 +3661,10 @@
     <w:p>
       <w:pPr>
         <w:pStyle w:val="Normal"/>
-        <w:rPr/>
+        <w:rPr>
+          <w:rFonts w:ascii="Consolas" w:hAnsi="Consolas" w:eastAsia="Calibri" w:cs="Consolas"/>
+          <w:lang w:val="en-US"/>
+        </w:rPr>
       </w:pPr>
       <w:r>
         <w:rPr>
@@ -2804,7 +3677,10 @@
     <w:p>
       <w:pPr>
         <w:pStyle w:val="Normal"/>
-        <w:rPr/>
+        <w:rPr>
+          <w:rFonts w:ascii="Consolas" w:hAnsi="Consolas" w:eastAsia="Calibri" w:cs="Consolas"/>
+          <w:lang w:val="en-US"/>
+        </w:rPr>
       </w:pPr>
       <w:r>
         <w:rPr>
@@ -2833,7 +3709,10 @@
     <w:p>
       <w:pPr>
         <w:pStyle w:val="Normal"/>
-        <w:rPr/>
+        <w:rPr>
+          <w:rFonts w:ascii="Consolas" w:hAnsi="Consolas" w:eastAsia="Calibri" w:cs="Consolas"/>
+          <w:lang w:val="en-US"/>
+        </w:rPr>
       </w:pPr>
       <w:r>
         <w:rPr>
@@ -2852,13 +3731,19 @@
         </w:rPr>
       </w:pPr>
       <w:r>
-        <w:rPr/>
-      </w:r>
-    </w:p>
-    <w:p>
-      <w:pPr>
-        <w:pStyle w:val="Normal"/>
-        <w:rPr/>
+        <w:rPr>
+          <w:rFonts w:eastAsia="Calibri" w:cs="Consolas" w:ascii="Consolas" w:hAnsi="Consolas"/>
+          <w:lang w:val="en-US"/>
+        </w:rPr>
+      </w:r>
+    </w:p>
+    <w:p>
+      <w:pPr>
+        <w:pStyle w:val="Normal"/>
+        <w:rPr>
+          <w:rFonts w:ascii="Consolas" w:hAnsi="Consolas" w:eastAsia="Calibri" w:cs="Consolas"/>
+          <w:lang w:val="en-US"/>
+        </w:rPr>
       </w:pPr>
       <w:r>
         <w:rPr>
@@ -2871,7 +3756,10 @@
     <w:p>
       <w:pPr>
         <w:pStyle w:val="Normal"/>
-        <w:rPr/>
+        <w:rPr>
+          <w:rFonts w:ascii="Consolas" w:hAnsi="Consolas" w:eastAsia="Calibri" w:cs="Consolas"/>
+          <w:lang w:val="en-US"/>
+        </w:rPr>
       </w:pPr>
       <w:r>
         <w:rPr>
@@ -2884,7 +3772,10 @@
     <w:p>
       <w:pPr>
         <w:pStyle w:val="Normal"/>
-        <w:rPr/>
+        <w:rPr>
+          <w:rFonts w:ascii="Consolas" w:hAnsi="Consolas" w:eastAsia="Calibri" w:cs="Consolas"/>
+          <w:lang w:val="en-US"/>
+        </w:rPr>
       </w:pPr>
       <w:r>
         <w:rPr>
@@ -2898,7 +3789,10 @@
     <w:p>
       <w:pPr>
         <w:pStyle w:val="Normal"/>
-        <w:rPr/>
+        <w:rPr>
+          <w:rFonts w:ascii="Consolas" w:hAnsi="Consolas" w:eastAsia="Calibri" w:cs="Consolas"/>
+          <w:lang w:val="en-US"/>
+        </w:rPr>
       </w:pPr>
       <w:r>
         <w:rPr>
@@ -2912,7 +3806,10 @@
     <w:p>
       <w:pPr>
         <w:pStyle w:val="Normal"/>
-        <w:rPr/>
+        <w:rPr>
+          <w:rFonts w:ascii="Consolas" w:hAnsi="Consolas" w:eastAsia="Calibri" w:cs="Consolas"/>
+          <w:lang w:val="en-US"/>
+        </w:rPr>
       </w:pPr>
       <w:r>
         <w:rPr>
@@ -2926,7 +3823,10 @@
     <w:p>
       <w:pPr>
         <w:pStyle w:val="Normal"/>
-        <w:rPr/>
+        <w:rPr>
+          <w:rFonts w:ascii="Consolas" w:hAnsi="Consolas" w:eastAsia="Calibri" w:cs="Consolas"/>
+          <w:lang w:val="en-US"/>
+        </w:rPr>
       </w:pPr>
       <w:r>
         <w:rPr>
@@ -2940,7 +3840,10 @@
     <w:p>
       <w:pPr>
         <w:pStyle w:val="Normal"/>
-        <w:rPr/>
+        <w:rPr>
+          <w:rFonts w:ascii="Consolas" w:hAnsi="Consolas" w:eastAsia="Calibri" w:cs="Consolas"/>
+          <w:lang w:val="en-US"/>
+        </w:rPr>
       </w:pPr>
       <w:r>
         <w:rPr>
@@ -2954,7 +3857,10 @@
     <w:p>
       <w:pPr>
         <w:pStyle w:val="Normal"/>
-        <w:rPr/>
+        <w:rPr>
+          <w:rFonts w:ascii="Consolas" w:hAnsi="Consolas" w:eastAsia="Calibri" w:cs="Consolas"/>
+          <w:lang w:val="en-US"/>
+        </w:rPr>
       </w:pPr>
       <w:r>
         <w:rPr>
@@ -2968,76 +3874,250 @@
     <w:p>
       <w:pPr>
         <w:pStyle w:val="Normal"/>
-        <w:rPr/>
-      </w:pPr>
-      <w:r>
-        <w:rPr>
-          <w:rFonts w:eastAsia="Calibri" w:cs="Consolas" w:ascii="Consolas" w:hAnsi="Consolas"/>
-          <w:lang w:val="en-US"/>
-        </w:rPr>
-        <w:tab/>
-        <w:tab/>
-        <w:t>StackElem * temp;</w:t>
-      </w:r>
-    </w:p>
-    <w:p>
-      <w:pPr>
-        <w:pStyle w:val="Normal"/>
-        <w:rPr/>
-      </w:pPr>
-      <w:r>
-        <w:rPr>
-          <w:rFonts w:eastAsia="Calibri" w:cs="Consolas" w:ascii="Consolas" w:hAnsi="Consolas"/>
-          <w:lang w:val="en-US"/>
-        </w:rPr>
-        <w:tab/>
-        <w:tab/>
-        <w:t>while(topElem){</w:t>
-      </w:r>
-    </w:p>
-    <w:p>
-      <w:pPr>
-        <w:pStyle w:val="Normal"/>
-        <w:rPr/>
-      </w:pPr>
-      <w:r>
-        <w:rPr>
-          <w:rFonts w:eastAsia="Calibri" w:cs="Consolas" w:ascii="Consolas" w:hAnsi="Consolas"/>
-          <w:lang w:val="en-US"/>
-        </w:rPr>
-        <w:tab/>
-        <w:tab/>
-        <w:tab/>
-        <w:t>temp=topElem-&gt;next;</w:t>
-      </w:r>
-    </w:p>
-    <w:p>
-      <w:pPr>
-        <w:pStyle w:val="Normal"/>
-        <w:rPr/>
-      </w:pPr>
-      <w:r>
-        <w:rPr>
-          <w:rFonts w:eastAsia="Calibri" w:cs="Consolas" w:ascii="Consolas" w:hAnsi="Consolas"/>
-          <w:lang w:val="en-US"/>
-        </w:rPr>
-        <w:tab/>
-        <w:tab/>
-        <w:tab/>
-        <w:t>delete topElem;</w:t>
-      </w:r>
-    </w:p>
-    <w:p>
-      <w:pPr>
-        <w:pStyle w:val="Normal"/>
-        <w:rPr/>
-      </w:pPr>
-      <w:r>
-        <w:rPr>
-          <w:rFonts w:eastAsia="Calibri" w:cs="Consolas" w:ascii="Consolas" w:hAnsi="Consolas"/>
-          <w:lang w:val="en-US"/>
-        </w:rPr>
-        <w:tab/>
+        <w:rPr>
+          <w:rFonts w:ascii="Consolas" w:hAnsi="Consolas" w:eastAsia="Calibri" w:cs="Consolas"/>
+          <w:lang w:val="en-US"/>
+        </w:rPr>
+      </w:pPr>
+      <w:r>
+        <w:rPr>
+          <w:rFonts w:eastAsia="Calibri" w:cs="Consolas" w:ascii="Consolas" w:hAnsi="Consolas"/>
+          <w:lang w:val="en-US"/>
+        </w:rPr>
+        <w:tab/>
+        <w:tab/>
+        <w:t>StackElem * temp=topElem;</w:t>
+      </w:r>
+    </w:p>
+    <w:p>
+      <w:pPr>
+        <w:pStyle w:val="Normal"/>
+        <w:rPr>
+          <w:rFonts w:ascii="Consolas" w:hAnsi="Consolas" w:eastAsia="Calibri" w:cs="Consolas"/>
+          <w:lang w:val="en-US"/>
+        </w:rPr>
+      </w:pPr>
+      <w:r>
+        <w:rPr>
+          <w:rFonts w:eastAsia="Calibri" w:cs="Consolas" w:ascii="Consolas" w:hAnsi="Consolas"/>
+          <w:lang w:val="en-US"/>
+        </w:rPr>
+        <w:tab/>
+        <w:tab/>
+        <w:t>while(temp != NULL){</w:t>
+      </w:r>
+    </w:p>
+    <w:p>
+      <w:pPr>
+        <w:pStyle w:val="Normal"/>
+        <w:rPr>
+          <w:rFonts w:ascii="Consolas" w:hAnsi="Consolas" w:eastAsia="Calibri" w:cs="Consolas"/>
+          <w:lang w:val="en-US"/>
+        </w:rPr>
+      </w:pPr>
+      <w:r>
+        <w:rPr>
+          <w:rFonts w:eastAsia="Calibri" w:cs="Consolas" w:ascii="Consolas" w:hAnsi="Consolas"/>
+          <w:lang w:val="en-US"/>
+        </w:rPr>
+        <w:tab/>
+        <w:tab/>
+        <w:tab/>
+        <w:t>topElem=topElem-&gt;next;</w:t>
+      </w:r>
+    </w:p>
+    <w:p>
+      <w:pPr>
+        <w:pStyle w:val="Normal"/>
+        <w:rPr>
+          <w:rFonts w:ascii="Consolas" w:hAnsi="Consolas" w:eastAsia="Calibri" w:cs="Consolas"/>
+          <w:lang w:val="en-US"/>
+        </w:rPr>
+      </w:pPr>
+      <w:r>
+        <w:rPr>
+          <w:rFonts w:eastAsia="Calibri" w:cs="Consolas" w:ascii="Consolas" w:hAnsi="Consolas"/>
+          <w:lang w:val="en-US"/>
+        </w:rPr>
+        <w:tab/>
+        <w:tab/>
+        <w:tab/>
+        <w:t>delete temp;</w:t>
+      </w:r>
+    </w:p>
+    <w:p>
+      <w:pPr>
+        <w:pStyle w:val="Normal"/>
+        <w:rPr>
+          <w:rFonts w:ascii="Consolas" w:hAnsi="Consolas" w:eastAsia="Calibri" w:cs="Consolas"/>
+          <w:lang w:val="en-US"/>
+        </w:rPr>
+      </w:pPr>
+      <w:r>
+        <w:rPr>
+          <w:rFonts w:eastAsia="Calibri" w:cs="Consolas" w:ascii="Consolas" w:hAnsi="Consolas"/>
+          <w:lang w:val="en-US"/>
+        </w:rPr>
+        <w:tab/>
+        <w:tab/>
+        <w:tab/>
+        <w:t>temp=topElem;</w:t>
+      </w:r>
+    </w:p>
+    <w:p>
+      <w:pPr>
+        <w:pStyle w:val="Normal"/>
+        <w:rPr>
+          <w:rFonts w:ascii="Consolas" w:hAnsi="Consolas" w:eastAsia="Calibri" w:cs="Consolas"/>
+          <w:lang w:val="en-US"/>
+        </w:rPr>
+      </w:pPr>
+      <w:r>
+        <w:rPr>
+          <w:rFonts w:eastAsia="Calibri" w:cs="Consolas" w:ascii="Consolas" w:hAnsi="Consolas"/>
+          <w:lang w:val="en-US"/>
+        </w:rPr>
+        <w:tab/>
+        <w:tab/>
+        <w:t>}</w:t>
+      </w:r>
+    </w:p>
+    <w:p>
+      <w:pPr>
+        <w:pStyle w:val="Normal"/>
+        <w:rPr>
+          <w:rFonts w:ascii="Consolas" w:hAnsi="Consolas" w:eastAsia="Calibri" w:cs="Consolas"/>
+          <w:lang w:val="en-US"/>
+        </w:rPr>
+      </w:pPr>
+      <w:r>
+        <w:rPr>
+          <w:rFonts w:eastAsia="Calibri" w:cs="Consolas" w:ascii="Consolas" w:hAnsi="Consolas"/>
+          <w:lang w:val="en-US"/>
+        </w:rPr>
+        <w:tab/>
+        <w:t>}</w:t>
+      </w:r>
+    </w:p>
+    <w:p>
+      <w:pPr>
+        <w:pStyle w:val="Normal"/>
+        <w:rPr>
+          <w:rFonts w:ascii="Consolas" w:hAnsi="Consolas" w:eastAsia="Calibri" w:cs="Consolas"/>
+          <w:lang w:val="en-US"/>
+        </w:rPr>
+      </w:pPr>
+      <w:r>
+        <w:rPr>
+          <w:rFonts w:eastAsia="Calibri" w:cs="Consolas" w:ascii="Consolas" w:hAnsi="Consolas"/>
+          <w:lang w:val="en-US"/>
+        </w:rPr>
+        <w:tab/>
+        <w:t>//add element</w:t>
+      </w:r>
+    </w:p>
+    <w:p>
+      <w:pPr>
+        <w:pStyle w:val="Normal"/>
+        <w:rPr>
+          <w:rFonts w:ascii="Consolas" w:hAnsi="Consolas" w:eastAsia="Calibri" w:cs="Consolas"/>
+          <w:lang w:val="en-US"/>
+        </w:rPr>
+      </w:pPr>
+      <w:r>
+        <w:rPr>
+          <w:rFonts w:eastAsia="Calibri" w:cs="Consolas" w:ascii="Consolas" w:hAnsi="Consolas"/>
+          <w:lang w:val="en-US"/>
+        </w:rPr>
+        <w:tab/>
+        <w:t>void push(Type val){</w:t>
+      </w:r>
+    </w:p>
+    <w:p>
+      <w:pPr>
+        <w:pStyle w:val="Normal"/>
+        <w:rPr>
+          <w:rFonts w:ascii="Consolas" w:hAnsi="Consolas" w:eastAsia="Calibri" w:cs="Consolas"/>
+          <w:lang w:val="en-US"/>
+        </w:rPr>
+      </w:pPr>
+      <w:r>
+        <w:rPr>
+          <w:rFonts w:eastAsia="Calibri" w:cs="Consolas" w:ascii="Consolas" w:hAnsi="Consolas"/>
+          <w:lang w:val="en-US"/>
+        </w:rPr>
+        <w:tab/>
+        <w:tab/>
+        <w:t>StackElem* temp;</w:t>
+      </w:r>
+    </w:p>
+    <w:p>
+      <w:pPr>
+        <w:pStyle w:val="Normal"/>
+        <w:rPr>
+          <w:rFonts w:ascii="Consolas" w:hAnsi="Consolas" w:eastAsia="Calibri" w:cs="Consolas"/>
+          <w:lang w:val="en-US"/>
+        </w:rPr>
+      </w:pPr>
+      <w:r>
+        <w:rPr>
+          <w:rFonts w:eastAsia="Calibri" w:cs="Consolas" w:ascii="Consolas" w:hAnsi="Consolas"/>
+          <w:lang w:val="en-US"/>
+        </w:rPr>
+        <w:tab/>
+        <w:tab/>
+        <w:t>temp = new StackElem;</w:t>
+      </w:r>
+    </w:p>
+    <w:p>
+      <w:pPr>
+        <w:pStyle w:val="Normal"/>
+        <w:rPr>
+          <w:rFonts w:ascii="Consolas" w:hAnsi="Consolas" w:eastAsia="Calibri" w:cs="Consolas"/>
+          <w:lang w:val="en-US"/>
+        </w:rPr>
+      </w:pPr>
+      <w:r>
+        <w:rPr>
+          <w:rFonts w:eastAsia="Calibri" w:cs="Consolas" w:ascii="Consolas" w:hAnsi="Consolas"/>
+          <w:lang w:val="en-US"/>
+        </w:rPr>
+        <w:tab/>
+        <w:tab/>
+        <w:t>temp-&gt;value=val;</w:t>
+      </w:r>
+    </w:p>
+    <w:p>
+      <w:pPr>
+        <w:pStyle w:val="Normal"/>
+        <w:rPr>
+          <w:rFonts w:ascii="Consolas" w:hAnsi="Consolas" w:eastAsia="Calibri" w:cs="Consolas"/>
+          <w:lang w:val="en-US"/>
+        </w:rPr>
+      </w:pPr>
+      <w:r>
+        <w:rPr>
+          <w:rFonts w:eastAsia="Calibri" w:cs="Consolas" w:ascii="Consolas" w:hAnsi="Consolas"/>
+          <w:lang w:val="en-US"/>
+        </w:rPr>
+        <w:tab/>
+        <w:tab/>
+        <w:t>temp-&gt;next=topElem;</w:t>
+      </w:r>
+    </w:p>
+    <w:p>
+      <w:pPr>
+        <w:pStyle w:val="Normal"/>
+        <w:rPr>
+          <w:rFonts w:ascii="Consolas" w:hAnsi="Consolas" w:eastAsia="Calibri" w:cs="Consolas"/>
+          <w:lang w:val="en-US"/>
+        </w:rPr>
+      </w:pPr>
+      <w:r>
+        <w:rPr>
+          <w:rFonts w:eastAsia="Calibri" w:cs="Consolas" w:ascii="Consolas" w:hAnsi="Consolas"/>
+          <w:lang w:val="en-US"/>
+        </w:rPr>
         <w:tab/>
         <w:tab/>
         <w:t>topElem=temp;</w:t>
@@ -3046,14 +4126,16 @@
     <w:p>
       <w:pPr>
         <w:pStyle w:val="Normal"/>
-        <w:rPr/>
-      </w:pPr>
-      <w:r>
-        <w:rPr>
-          <w:rFonts w:eastAsia="Calibri" w:cs="Consolas" w:ascii="Consolas" w:hAnsi="Consolas"/>
-          <w:lang w:val="en-US"/>
-        </w:rPr>
-        <w:tab/>
+        <w:rPr>
+          <w:rFonts w:ascii="Consolas" w:hAnsi="Consolas" w:eastAsia="Calibri" w:cs="Consolas"/>
+          <w:lang w:val="en-US"/>
+        </w:rPr>
+      </w:pPr>
+      <w:r>
+        <w:rPr>
+          <w:rFonts w:eastAsia="Calibri" w:cs="Consolas" w:ascii="Consolas" w:hAnsi="Consolas"/>
+          <w:lang w:val="en-US"/>
+        </w:rPr>
         <w:tab/>
         <w:t>}</w:t>
       </w:r>
@@ -3061,13 +4143,163 @@
     <w:p>
       <w:pPr>
         <w:pStyle w:val="Normal"/>
-        <w:rPr/>
-      </w:pPr>
-      <w:r>
-        <w:rPr>
-          <w:rFonts w:eastAsia="Calibri" w:cs="Consolas" w:ascii="Consolas" w:hAnsi="Consolas"/>
-          <w:lang w:val="en-US"/>
-        </w:rPr>
+        <w:rPr>
+          <w:rFonts w:ascii="Consolas" w:hAnsi="Consolas" w:eastAsia="Calibri" w:cs="Consolas"/>
+          <w:lang w:val="en-US"/>
+        </w:rPr>
+      </w:pPr>
+      <w:r>
+        <w:rPr>
+          <w:rFonts w:eastAsia="Calibri" w:cs="Consolas" w:ascii="Consolas" w:hAnsi="Consolas"/>
+          <w:lang w:val="en-US"/>
+        </w:rPr>
+        <w:tab/>
+        <w:t>//remove element</w:t>
+      </w:r>
+    </w:p>
+    <w:p>
+      <w:pPr>
+        <w:pStyle w:val="Normal"/>
+        <w:rPr>
+          <w:rFonts w:ascii="Consolas" w:hAnsi="Consolas" w:eastAsia="Calibri" w:cs="Consolas"/>
+          <w:lang w:val="en-US"/>
+        </w:rPr>
+      </w:pPr>
+      <w:r>
+        <w:rPr>
+          <w:rFonts w:eastAsia="Calibri" w:cs="Consolas" w:ascii="Consolas" w:hAnsi="Consolas"/>
+          <w:lang w:val="en-US"/>
+        </w:rPr>
+        <w:tab/>
+        <w:t>Type pop(){</w:t>
+      </w:r>
+    </w:p>
+    <w:p>
+      <w:pPr>
+        <w:pStyle w:val="Normal"/>
+        <w:rPr>
+          <w:rFonts w:ascii="Consolas" w:hAnsi="Consolas" w:eastAsia="Calibri" w:cs="Consolas"/>
+          <w:lang w:val="en-US"/>
+        </w:rPr>
+      </w:pPr>
+      <w:r>
+        <w:rPr>
+          <w:rFonts w:eastAsia="Calibri" w:cs="Consolas" w:ascii="Consolas" w:hAnsi="Consolas"/>
+          <w:lang w:val="en-US"/>
+        </w:rPr>
+        <w:tab/>
+        <w:tab/>
+        <w:t>StackElem * temp=topElem;</w:t>
+      </w:r>
+    </w:p>
+    <w:p>
+      <w:pPr>
+        <w:pStyle w:val="Normal"/>
+        <w:rPr>
+          <w:rFonts w:ascii="Consolas" w:hAnsi="Consolas" w:eastAsia="Calibri" w:cs="Consolas"/>
+          <w:lang w:val="en-US"/>
+        </w:rPr>
+      </w:pPr>
+      <w:r>
+        <w:rPr>
+          <w:rFonts w:eastAsia="Calibri" w:cs="Consolas" w:ascii="Consolas" w:hAnsi="Consolas"/>
+          <w:lang w:val="en-US"/>
+        </w:rPr>
+        <w:tab/>
+        <w:tab/>
+        <w:t>if (topElem){</w:t>
+      </w:r>
+    </w:p>
+    <w:p>
+      <w:pPr>
+        <w:pStyle w:val="Normal"/>
+        <w:rPr>
+          <w:rFonts w:ascii="Consolas" w:hAnsi="Consolas" w:eastAsia="Calibri" w:cs="Consolas"/>
+          <w:lang w:val="en-US"/>
+        </w:rPr>
+      </w:pPr>
+      <w:r>
+        <w:rPr>
+          <w:rFonts w:eastAsia="Calibri" w:cs="Consolas" w:ascii="Consolas" w:hAnsi="Consolas"/>
+          <w:lang w:val="en-US"/>
+        </w:rPr>
+        <w:tab/>
+        <w:tab/>
+        <w:tab/>
+        <w:t>Type val = topElem-&gt;value;</w:t>
+      </w:r>
+    </w:p>
+    <w:p>
+      <w:pPr>
+        <w:pStyle w:val="Normal"/>
+        <w:rPr>
+          <w:rFonts w:ascii="Consolas" w:hAnsi="Consolas" w:eastAsia="Calibri" w:cs="Consolas"/>
+          <w:lang w:val="en-US"/>
+        </w:rPr>
+      </w:pPr>
+      <w:r>
+        <w:rPr>
+          <w:rFonts w:eastAsia="Calibri" w:cs="Consolas" w:ascii="Consolas" w:hAnsi="Consolas"/>
+          <w:lang w:val="en-US"/>
+        </w:rPr>
+        <w:tab/>
+        <w:tab/>
+        <w:tab/>
+        <w:t>topElem = topElem-&gt;next;</w:t>
+      </w:r>
+    </w:p>
+    <w:p>
+      <w:pPr>
+        <w:pStyle w:val="Normal"/>
+        <w:rPr>
+          <w:rFonts w:ascii="Consolas" w:hAnsi="Consolas" w:eastAsia="Calibri" w:cs="Consolas"/>
+          <w:lang w:val="en-US"/>
+        </w:rPr>
+      </w:pPr>
+      <w:r>
+        <w:rPr>
+          <w:rFonts w:eastAsia="Calibri" w:cs="Consolas" w:ascii="Consolas" w:hAnsi="Consolas"/>
+          <w:lang w:val="en-US"/>
+        </w:rPr>
+        <w:tab/>
+        <w:tab/>
+        <w:tab/>
+        <w:t>delete temp;</w:t>
+      </w:r>
+    </w:p>
+    <w:p>
+      <w:pPr>
+        <w:pStyle w:val="Normal"/>
+        <w:rPr>
+          <w:rFonts w:ascii="Consolas" w:hAnsi="Consolas" w:eastAsia="Calibri" w:cs="Consolas"/>
+          <w:lang w:val="en-US"/>
+        </w:rPr>
+      </w:pPr>
+      <w:r>
+        <w:rPr>
+          <w:rFonts w:eastAsia="Calibri" w:cs="Consolas" w:ascii="Consolas" w:hAnsi="Consolas"/>
+          <w:lang w:val="en-US"/>
+        </w:rPr>
+        <w:tab/>
+        <w:tab/>
+        <w:tab/>
+        <w:t>return val;</w:t>
+      </w:r>
+    </w:p>
+    <w:p>
+      <w:pPr>
+        <w:pStyle w:val="Normal"/>
+        <w:rPr>
+          <w:rFonts w:ascii="Consolas" w:hAnsi="Consolas" w:eastAsia="Calibri" w:cs="Consolas"/>
+          <w:lang w:val="en-US"/>
+        </w:rPr>
+      </w:pPr>
+      <w:r>
+        <w:rPr>
+          <w:rFonts w:eastAsia="Calibri" w:cs="Consolas" w:ascii="Consolas" w:hAnsi="Consolas"/>
+          <w:lang w:val="en-US"/>
+        </w:rPr>
+        <w:tab/>
         <w:tab/>
         <w:t>}</w:t>
       </w:r>
@@ -3075,116 +4307,73 @@
     <w:p>
       <w:pPr>
         <w:pStyle w:val="Normal"/>
-        <w:rPr/>
-      </w:pPr>
-      <w:r>
-        <w:rPr>
-          <w:rFonts w:eastAsia="Calibri" w:cs="Consolas" w:ascii="Consolas" w:hAnsi="Consolas"/>
-          <w:lang w:val="en-US"/>
-        </w:rPr>
-        <w:tab/>
-        <w:t>//add element</w:t>
-      </w:r>
-    </w:p>
-    <w:p>
-      <w:pPr>
-        <w:pStyle w:val="Normal"/>
-        <w:rPr/>
-      </w:pPr>
-      <w:r>
-        <w:rPr>
-          <w:rFonts w:eastAsia="Calibri" w:cs="Consolas" w:ascii="Consolas" w:hAnsi="Consolas"/>
-          <w:lang w:val="en-US"/>
-        </w:rPr>
-        <w:tab/>
-        <w:t>void push(Type val){</w:t>
-      </w:r>
-    </w:p>
-    <w:p>
-      <w:pPr>
-        <w:pStyle w:val="Normal"/>
-        <w:rPr/>
-      </w:pPr>
-      <w:r>
-        <w:rPr>
-          <w:rFonts w:eastAsia="Calibri" w:cs="Consolas" w:ascii="Consolas" w:hAnsi="Consolas"/>
-          <w:lang w:val="en-US"/>
-        </w:rPr>
-        <w:tab/>
-        <w:tab/>
-        <w:t>StackElem* temp;</w:t>
-      </w:r>
-    </w:p>
-    <w:p>
-      <w:pPr>
-        <w:pStyle w:val="Normal"/>
-        <w:rPr/>
-      </w:pPr>
-      <w:r>
-        <w:rPr>
-          <w:rFonts w:eastAsia="Calibri" w:cs="Consolas" w:ascii="Consolas" w:hAnsi="Consolas"/>
-          <w:lang w:val="en-US"/>
-        </w:rPr>
-        <w:tab/>
-        <w:tab/>
-        <w:t>temp = new StackElem;</w:t>
-      </w:r>
-    </w:p>
-    <w:p>
-      <w:pPr>
-        <w:pStyle w:val="Normal"/>
-        <w:rPr/>
-      </w:pPr>
-      <w:r>
-        <w:rPr>
-          <w:rFonts w:eastAsia="Calibri" w:cs="Consolas" w:ascii="Consolas" w:hAnsi="Consolas"/>
-          <w:lang w:val="en-US"/>
-        </w:rPr>
-        <w:tab/>
-        <w:tab/>
-        <w:t>temp-&gt;value=val;</w:t>
-      </w:r>
-    </w:p>
-    <w:p>
-      <w:pPr>
-        <w:pStyle w:val="Normal"/>
-        <w:rPr/>
-      </w:pPr>
-      <w:r>
-        <w:rPr>
-          <w:rFonts w:eastAsia="Calibri" w:cs="Consolas" w:ascii="Consolas" w:hAnsi="Consolas"/>
-          <w:lang w:val="en-US"/>
-        </w:rPr>
-        <w:tab/>
-        <w:tab/>
-        <w:t>temp-&gt;next=topElem;</w:t>
-      </w:r>
-    </w:p>
-    <w:p>
-      <w:pPr>
-        <w:pStyle w:val="Normal"/>
-        <w:rPr/>
-      </w:pPr>
-      <w:r>
-        <w:rPr>
-          <w:rFonts w:eastAsia="Calibri" w:cs="Consolas" w:ascii="Consolas" w:hAnsi="Consolas"/>
-          <w:lang w:val="en-US"/>
-        </w:rPr>
-        <w:tab/>
-        <w:tab/>
-        <w:t>topElem=temp;</w:t>
-      </w:r>
-    </w:p>
-    <w:p>
-      <w:pPr>
-        <w:pStyle w:val="Normal"/>
-        <w:rPr/>
-      </w:pPr>
-      <w:r>
-        <w:rPr>
-          <w:rFonts w:eastAsia="Calibri" w:cs="Consolas" w:ascii="Consolas" w:hAnsi="Consolas"/>
-          <w:lang w:val="en-US"/>
-        </w:rPr>
+        <w:rPr>
+          <w:rFonts w:ascii="Consolas" w:hAnsi="Consolas" w:eastAsia="Calibri" w:cs="Consolas"/>
+          <w:lang w:val="en-US"/>
+        </w:rPr>
+      </w:pPr>
+      <w:r>
+        <w:rPr>
+          <w:rFonts w:eastAsia="Calibri" w:cs="Consolas" w:ascii="Consolas" w:hAnsi="Consolas"/>
+          <w:lang w:val="en-US"/>
+        </w:rPr>
+        <w:tab/>
+        <w:tab/>
+        <w:t>else{</w:t>
+      </w:r>
+    </w:p>
+    <w:p>
+      <w:pPr>
+        <w:pStyle w:val="Normal"/>
+        <w:rPr>
+          <w:rFonts w:ascii="Consolas" w:hAnsi="Consolas" w:eastAsia="Calibri" w:cs="Consolas"/>
+          <w:lang w:val="en-US"/>
+        </w:rPr>
+      </w:pPr>
+      <w:r>
+        <w:rPr>
+          <w:rFonts w:eastAsia="Calibri" w:cs="Consolas" w:ascii="Consolas" w:hAnsi="Consolas"/>
+          <w:lang w:val="en-US"/>
+        </w:rPr>
+        <w:tab/>
+        <w:tab/>
+        <w:tab/>
+        <w:t>std::cout &lt;&lt; "Stack is empty!" &lt;&lt; std::endl;</w:t>
+      </w:r>
+    </w:p>
+    <w:p>
+      <w:pPr>
+        <w:pStyle w:val="Normal"/>
+        <w:rPr>
+          <w:rFonts w:ascii="Consolas" w:hAnsi="Consolas" w:eastAsia="Calibri" w:cs="Consolas"/>
+          <w:lang w:val="en-US"/>
+        </w:rPr>
+      </w:pPr>
+      <w:r>
+        <w:rPr>
+          <w:rFonts w:eastAsia="Calibri" w:cs="Consolas" w:ascii="Consolas" w:hAnsi="Consolas"/>
+          <w:lang w:val="en-US"/>
+        </w:rPr>
+        <w:tab/>
+        <w:tab/>
+        <w:tab/>
+        <w:t>exit(1);</w:t>
+      </w:r>
+    </w:p>
+    <w:p>
+      <w:pPr>
+        <w:pStyle w:val="Normal"/>
+        <w:rPr>
+          <w:rFonts w:ascii="Consolas" w:hAnsi="Consolas" w:eastAsia="Calibri" w:cs="Consolas"/>
+          <w:lang w:val="en-US"/>
+        </w:rPr>
+      </w:pPr>
+      <w:r>
+        <w:rPr>
+          <w:rFonts w:eastAsia="Calibri" w:cs="Consolas" w:ascii="Consolas" w:hAnsi="Consolas"/>
+          <w:lang w:val="en-US"/>
+        </w:rPr>
+        <w:tab/>
         <w:tab/>
         <w:t>}</w:t>
       </w:r>
@@ -3192,79 +4381,10 @@
     <w:p>
       <w:pPr>
         <w:pStyle w:val="Normal"/>
-        <w:rPr/>
-      </w:pPr>
-      <w:r>
-        <w:rPr>
-          <w:rFonts w:eastAsia="Calibri" w:cs="Consolas" w:ascii="Consolas" w:hAnsi="Consolas"/>
-          <w:lang w:val="en-US"/>
-        </w:rPr>
-        <w:tab/>
-        <w:t>//remove element</w:t>
-      </w:r>
-    </w:p>
-    <w:p>
-      <w:pPr>
-        <w:pStyle w:val="Normal"/>
-        <w:rPr/>
-      </w:pPr>
-      <w:r>
-        <w:rPr>
-          <w:rFonts w:eastAsia="Calibri" w:cs="Consolas" w:ascii="Consolas" w:hAnsi="Consolas"/>
-          <w:lang w:val="en-US"/>
-        </w:rPr>
-        <w:tab/>
-        <w:t>Type pop(){</w:t>
-      </w:r>
-    </w:p>
-    <w:p>
-      <w:pPr>
-        <w:pStyle w:val="Normal"/>
-        <w:rPr/>
-      </w:pPr>
-      <w:r>
-        <w:rPr>
-          <w:rFonts w:eastAsia="Calibri" w:cs="Consolas" w:ascii="Consolas" w:hAnsi="Consolas"/>
-          <w:lang w:val="en-US"/>
-        </w:rPr>
-        <w:tab/>
-        <w:tab/>
-        <w:t>Type val = topElem-&gt;value;</w:t>
-      </w:r>
-    </w:p>
-    <w:p>
-      <w:pPr>
-        <w:pStyle w:val="Normal"/>
-        <w:rPr/>
-      </w:pPr>
-      <w:r>
-        <w:rPr>
-          <w:rFonts w:eastAsia="Calibri" w:cs="Consolas" w:ascii="Consolas" w:hAnsi="Consolas"/>
-          <w:lang w:val="en-US"/>
-        </w:rPr>
-        <w:tab/>
-        <w:tab/>
-        <w:t>topElem = topElem-&gt;next;</w:t>
-      </w:r>
-    </w:p>
-    <w:p>
-      <w:pPr>
-        <w:pStyle w:val="Normal"/>
-        <w:rPr/>
-      </w:pPr>
-      <w:r>
-        <w:rPr>
-          <w:rFonts w:eastAsia="Calibri" w:cs="Consolas" w:ascii="Consolas" w:hAnsi="Consolas"/>
-          <w:lang w:val="en-US"/>
-        </w:rPr>
-        <w:tab/>
-        <w:t>return val;</w:t>
-      </w:r>
-    </w:p>
-    <w:p>
-      <w:pPr>
-        <w:pStyle w:val="Normal"/>
-        <w:rPr/>
+        <w:rPr>
+          <w:rFonts w:ascii="Consolas" w:hAnsi="Consolas" w:eastAsia="Calibri" w:cs="Consolas"/>
+          <w:lang w:val="en-US"/>
+        </w:rPr>
       </w:pPr>
       <w:r>
         <w:rPr>
@@ -3278,7 +4398,10 @@
     <w:p>
       <w:pPr>
         <w:pStyle w:val="Normal"/>
-        <w:rPr/>
+        <w:rPr>
+          <w:rFonts w:ascii="Consolas" w:hAnsi="Consolas" w:eastAsia="Calibri" w:cs="Consolas"/>
+          <w:lang w:val="en-US"/>
+        </w:rPr>
       </w:pPr>
       <w:r>
         <w:rPr>
@@ -3292,7 +4415,10 @@
     <w:p>
       <w:pPr>
         <w:pStyle w:val="Normal"/>
-        <w:rPr/>
+        <w:rPr>
+          <w:rFonts w:ascii="Consolas" w:hAnsi="Consolas" w:eastAsia="Calibri" w:cs="Consolas"/>
+          <w:lang w:val="en-US"/>
+        </w:rPr>
       </w:pPr>
       <w:r>
         <w:rPr>
@@ -3306,7 +4432,10 @@
     <w:p>
       <w:pPr>
         <w:pStyle w:val="Normal"/>
-        <w:rPr/>
+        <w:rPr>
+          <w:rFonts w:ascii="Consolas" w:hAnsi="Consolas" w:eastAsia="Calibri" w:cs="Consolas"/>
+          <w:lang w:val="en-US"/>
+        </w:rPr>
       </w:pPr>
       <w:r>
         <w:rPr>
@@ -3321,7 +4450,10 @@
     <w:p>
       <w:pPr>
         <w:pStyle w:val="Normal"/>
-        <w:rPr/>
+        <w:rPr>
+          <w:rFonts w:ascii="Consolas" w:hAnsi="Consolas" w:eastAsia="Calibri" w:cs="Consolas"/>
+          <w:lang w:val="en-US"/>
+        </w:rPr>
       </w:pPr>
       <w:r>
         <w:rPr>
@@ -3336,7 +4468,10 @@
     <w:p>
       <w:pPr>
         <w:pStyle w:val="Normal"/>
-        <w:rPr/>
+        <w:rPr>
+          <w:rFonts w:ascii="Consolas" w:hAnsi="Consolas" w:eastAsia="Calibri" w:cs="Consolas"/>
+          <w:lang w:val="en-US"/>
+        </w:rPr>
       </w:pPr>
       <w:r>
         <w:rPr>
@@ -3350,7 +4485,10 @@
     <w:p>
       <w:pPr>
         <w:pStyle w:val="Normal"/>
-        <w:rPr/>
+        <w:rPr>
+          <w:rFonts w:ascii="Consolas" w:hAnsi="Consolas" w:eastAsia="Calibri" w:cs="Consolas"/>
+          <w:lang w:val="en-US"/>
+        </w:rPr>
       </w:pPr>
       <w:r>
         <w:rPr>
@@ -3364,7 +4502,10 @@
     <w:p>
       <w:pPr>
         <w:pStyle w:val="Normal"/>
-        <w:rPr/>
+        <w:rPr>
+          <w:rFonts w:ascii="Consolas" w:hAnsi="Consolas" w:eastAsia="Calibri" w:cs="Consolas"/>
+          <w:lang w:val="en-US"/>
+        </w:rPr>
       </w:pPr>
       <w:r>
         <w:rPr>
@@ -3378,7 +4519,10 @@
     <w:p>
       <w:pPr>
         <w:pStyle w:val="Normal"/>
-        <w:rPr/>
+        <w:rPr>
+          <w:rFonts w:ascii="Consolas" w:hAnsi="Consolas" w:eastAsia="Calibri" w:cs="Consolas"/>
+          <w:lang w:val="en-US"/>
+        </w:rPr>
       </w:pPr>
       <w:r>
         <w:rPr>
@@ -3393,7 +4537,10 @@
     <w:p>
       <w:pPr>
         <w:pStyle w:val="Normal"/>
-        <w:rPr/>
+        <w:rPr>
+          <w:rFonts w:ascii="Consolas" w:hAnsi="Consolas" w:eastAsia="Calibri" w:cs="Consolas"/>
+          <w:lang w:val="en-US"/>
+        </w:rPr>
       </w:pPr>
       <w:r>
         <w:rPr>
@@ -3407,7 +4554,10 @@
     <w:p>
       <w:pPr>
         <w:pStyle w:val="Normal"/>
-        <w:rPr/>
+        <w:rPr>
+          <w:rFonts w:ascii="Consolas" w:hAnsi="Consolas" w:eastAsia="Calibri" w:cs="Consolas"/>
+          <w:lang w:val="en-US"/>
+        </w:rPr>
       </w:pPr>
       <w:r>
         <w:rPr>
@@ -3421,7 +4571,10 @@
     <w:p>
       <w:pPr>
         <w:pStyle w:val="Normal"/>
-        <w:rPr/>
+        <w:rPr>
+          <w:rFonts w:ascii="Consolas" w:hAnsi="Consolas" w:eastAsia="Calibri" w:cs="Consolas"/>
+          <w:lang w:val="en-US"/>
+        </w:rPr>
       </w:pPr>
       <w:r>
         <w:rPr>
@@ -3435,7 +4588,10 @@
     <w:p>
       <w:pPr>
         <w:pStyle w:val="Normal"/>
-        <w:rPr/>
+        <w:rPr>
+          <w:rFonts w:ascii="Consolas" w:hAnsi="Consolas" w:eastAsia="Calibri" w:cs="Consolas"/>
+          <w:lang w:val="en-US"/>
+        </w:rPr>
       </w:pPr>
       <w:r>
         <w:rPr>
@@ -3450,7 +4606,10 @@
     <w:p>
       <w:pPr>
         <w:pStyle w:val="Normal"/>
-        <w:rPr/>
+        <w:rPr>
+          <w:rFonts w:ascii="Consolas" w:hAnsi="Consolas" w:eastAsia="Calibri" w:cs="Consolas"/>
+          <w:lang w:val="en-US"/>
+        </w:rPr>
       </w:pPr>
       <w:r>
         <w:rPr>
@@ -3465,7 +4624,10 @@
     <w:p>
       <w:pPr>
         <w:pStyle w:val="Normal"/>
-        <w:rPr/>
+        <w:rPr>
+          <w:rFonts w:ascii="Consolas" w:hAnsi="Consolas" w:eastAsia="Calibri" w:cs="Consolas"/>
+          <w:lang w:val="en-US"/>
+        </w:rPr>
       </w:pPr>
       <w:r>
         <w:rPr>
@@ -3480,7 +4642,10 @@
     <w:p>
       <w:pPr>
         <w:pStyle w:val="Normal"/>
-        <w:rPr/>
+        <w:rPr>
+          <w:rFonts w:ascii="Consolas" w:hAnsi="Consolas" w:eastAsia="Calibri" w:cs="Consolas"/>
+          <w:lang w:val="en-US"/>
+        </w:rPr>
       </w:pPr>
       <w:r>
         <w:rPr>
@@ -3496,7 +4661,10 @@
     <w:p>
       <w:pPr>
         <w:pStyle w:val="Normal"/>
-        <w:rPr/>
+        <w:rPr>
+          <w:rFonts w:ascii="Consolas" w:hAnsi="Consolas" w:eastAsia="Calibri" w:cs="Consolas"/>
+          <w:lang w:val="en-US"/>
+        </w:rPr>
       </w:pPr>
       <w:r>
         <w:rPr>
@@ -3512,7 +4680,10 @@
     <w:p>
       <w:pPr>
         <w:pStyle w:val="Normal"/>
-        <w:rPr/>
+        <w:rPr>
+          <w:rFonts w:ascii="Consolas" w:hAnsi="Consolas" w:eastAsia="Calibri" w:cs="Consolas"/>
+          <w:lang w:val="en-US"/>
+        </w:rPr>
       </w:pPr>
       <w:r>
         <w:rPr>
@@ -3527,7 +4698,10 @@
     <w:p>
       <w:pPr>
         <w:pStyle w:val="Normal"/>
-        <w:rPr/>
+        <w:rPr>
+          <w:rFonts w:ascii="Consolas" w:hAnsi="Consolas" w:eastAsia="Calibri" w:cs="Consolas"/>
+          <w:lang w:val="en-US"/>
+        </w:rPr>
       </w:pPr>
       <w:r>
         <w:rPr>
@@ -3541,7 +4715,10 @@
     <w:p>
       <w:pPr>
         <w:pStyle w:val="Normal"/>
-        <w:rPr/>
+        <w:rPr>
+          <w:rFonts w:ascii="Consolas" w:hAnsi="Consolas" w:eastAsia="Calibri" w:cs="Consolas"/>
+          <w:lang w:val="en-US"/>
+        </w:rPr>
       </w:pPr>
       <w:r>
         <w:rPr>
@@ -3555,7 +4732,10 @@
     <w:p>
       <w:pPr>
         <w:pStyle w:val="Normal"/>
-        <w:rPr/>
+        <w:rPr>
+          <w:rFonts w:ascii="Consolas" w:hAnsi="Consolas" w:eastAsia="Calibri" w:cs="Consolas"/>
+          <w:lang w:val="en-US"/>
+        </w:rPr>
       </w:pPr>
       <w:r>
         <w:rPr>
@@ -3569,7 +4749,10 @@
     <w:p>
       <w:pPr>
         <w:pStyle w:val="Normal"/>
-        <w:rPr/>
+        <w:rPr>
+          <w:rFonts w:ascii="Consolas" w:hAnsi="Consolas" w:eastAsia="Calibri" w:cs="Consolas"/>
+          <w:lang w:val="en-US"/>
+        </w:rPr>
       </w:pPr>
       <w:r>
         <w:rPr>
@@ -3583,7 +4766,10 @@
     <w:p>
       <w:pPr>
         <w:pStyle w:val="Normal"/>
-        <w:rPr/>
+        <w:rPr>
+          <w:rFonts w:ascii="Consolas" w:hAnsi="Consolas" w:eastAsia="Calibri" w:cs="Consolas"/>
+          <w:lang w:val="en-US"/>
+        </w:rPr>
       </w:pPr>
       <w:r>
         <w:rPr>
@@ -3598,7 +4784,10 @@
     <w:p>
       <w:pPr>
         <w:pStyle w:val="Normal"/>
-        <w:rPr/>
+        <w:rPr>
+          <w:rFonts w:ascii="Consolas" w:hAnsi="Consolas" w:eastAsia="Calibri" w:cs="Consolas"/>
+          <w:lang w:val="en-US"/>
+        </w:rPr>
       </w:pPr>
       <w:r>
         <w:rPr>
@@ -3613,7 +4802,10 @@
     <w:p>
       <w:pPr>
         <w:pStyle w:val="Normal"/>
-        <w:rPr/>
+        <w:rPr>
+          <w:rFonts w:ascii="Consolas" w:hAnsi="Consolas" w:eastAsia="Calibri" w:cs="Consolas"/>
+          <w:lang w:val="en-US"/>
+        </w:rPr>
       </w:pPr>
       <w:r>
         <w:rPr>
@@ -3629,7 +4821,10 @@
     <w:p>
       <w:pPr>
         <w:pStyle w:val="Normal"/>
-        <w:rPr/>
+        <w:rPr>
+          <w:rFonts w:ascii="Consolas" w:hAnsi="Consolas" w:eastAsia="Calibri" w:cs="Consolas"/>
+          <w:lang w:val="en-US"/>
+        </w:rPr>
       </w:pPr>
       <w:r>
         <w:rPr>
@@ -3645,7 +4840,10 @@
     <w:p>
       <w:pPr>
         <w:pStyle w:val="Normal"/>
-        <w:rPr/>
+        <w:rPr>
+          <w:rFonts w:ascii="Consolas" w:hAnsi="Consolas" w:eastAsia="Calibri" w:cs="Consolas"/>
+          <w:lang w:val="en-US"/>
+        </w:rPr>
       </w:pPr>
       <w:r>
         <w:rPr>
@@ -3660,7 +4858,10 @@
     <w:p>
       <w:pPr>
         <w:pStyle w:val="Normal"/>
-        <w:rPr/>
+        <w:rPr>
+          <w:rFonts w:ascii="Consolas" w:hAnsi="Consolas" w:eastAsia="Calibri" w:cs="Consolas"/>
+          <w:lang w:val="en-US"/>
+        </w:rPr>
       </w:pPr>
       <w:r>
         <w:rPr>
@@ -3674,7 +4875,10 @@
     <w:p>
       <w:pPr>
         <w:pStyle w:val="Normal"/>
-        <w:rPr/>
+        <w:rPr>
+          <w:rFonts w:ascii="Consolas" w:hAnsi="Consolas" w:eastAsia="Calibri" w:cs="Consolas"/>
+          <w:lang w:val="en-US"/>
+        </w:rPr>
       </w:pPr>
       <w:r>
         <w:rPr>
@@ -3688,7 +4892,10 @@
     <w:p>
       <w:pPr>
         <w:pStyle w:val="Normal"/>
-        <w:rPr/>
+        <w:rPr>
+          <w:rFonts w:ascii="Consolas" w:hAnsi="Consolas" w:eastAsia="Calibri" w:cs="Consolas"/>
+          <w:lang w:val="en-US"/>
+        </w:rPr>
       </w:pPr>
       <w:r>
         <w:rPr>
@@ -3703,7 +4910,10 @@
     <w:p>
       <w:pPr>
         <w:pStyle w:val="Normal"/>
-        <w:rPr/>
+        <w:rPr>
+          <w:rFonts w:ascii="Consolas" w:hAnsi="Consolas" w:eastAsia="Calibri" w:cs="Consolas"/>
+          <w:lang w:val="en-US"/>
+        </w:rPr>
       </w:pPr>
       <w:r>
         <w:rPr>
@@ -3718,7 +4928,10 @@
     <w:p>
       <w:pPr>
         <w:pStyle w:val="Normal"/>
-        <w:rPr/>
+        <w:rPr>
+          <w:rFonts w:ascii="Consolas" w:hAnsi="Consolas" w:eastAsia="Calibri" w:cs="Consolas"/>
+          <w:lang w:val="en-US"/>
+        </w:rPr>
       </w:pPr>
       <w:r>
         <w:rPr>
@@ -3732,7 +4945,10 @@
     <w:p>
       <w:pPr>
         <w:pStyle w:val="Normal"/>
-        <w:rPr/>
+        <w:rPr>
+          <w:rFonts w:ascii="Consolas" w:hAnsi="Consolas" w:eastAsia="Calibri" w:cs="Consolas"/>
+          <w:lang w:val="en-US"/>
+        </w:rPr>
       </w:pPr>
       <w:r>
         <w:rPr>
@@ -3746,7 +4962,10 @@
     <w:p>
       <w:pPr>
         <w:pStyle w:val="Normal"/>
-        <w:rPr/>
+        <w:rPr>
+          <w:rFonts w:ascii="Consolas" w:hAnsi="Consolas" w:eastAsia="Calibri" w:cs="Consolas"/>
+          <w:lang w:val="en-US"/>
+        </w:rPr>
       </w:pPr>
       <w:r>
         <w:rPr>
@@ -3765,25 +4984,34 @@
         </w:rPr>
       </w:pPr>
       <w:r>
-        <w:rPr/>
-      </w:r>
-    </w:p>
-    <w:p>
-      <w:pPr>
-        <w:pStyle w:val="Normal"/>
-        <w:rPr>
-          <w:rFonts w:ascii="Consolas" w:hAnsi="Consolas" w:eastAsia="Calibri" w:cs="Consolas"/>
-          <w:lang w:val="en-US"/>
-        </w:rPr>
-      </w:pPr>
-      <w:r>
-        <w:rPr/>
-      </w:r>
-    </w:p>
-    <w:p>
-      <w:pPr>
-        <w:pStyle w:val="Normal"/>
-        <w:rPr/>
+        <w:rPr>
+          <w:rFonts w:eastAsia="Calibri" w:cs="Consolas" w:ascii="Consolas" w:hAnsi="Consolas"/>
+          <w:lang w:val="en-US"/>
+        </w:rPr>
+      </w:r>
+    </w:p>
+    <w:p>
+      <w:pPr>
+        <w:pStyle w:val="Normal"/>
+        <w:rPr>
+          <w:rFonts w:ascii="Consolas" w:hAnsi="Consolas" w:eastAsia="Calibri" w:cs="Consolas"/>
+          <w:lang w:val="en-US"/>
+        </w:rPr>
+      </w:pPr>
+      <w:r>
+        <w:rPr>
+          <w:rFonts w:eastAsia="Calibri" w:cs="Consolas" w:ascii="Consolas" w:hAnsi="Consolas"/>
+          <w:lang w:val="en-US"/>
+        </w:rPr>
+      </w:r>
+    </w:p>
+    <w:p>
+      <w:pPr>
+        <w:pStyle w:val="Normal"/>
+        <w:rPr>
+          <w:rFonts w:ascii="Consolas" w:hAnsi="Consolas" w:eastAsia="Calibri" w:cs="Consolas"/>
+          <w:lang w:val="en-US"/>
+        </w:rPr>
       </w:pPr>
       <w:r>
         <w:rPr>
@@ -3796,7 +5024,10 @@
     <w:p>
       <w:pPr>
         <w:pStyle w:val="Normal"/>
-        <w:rPr/>
+        <w:rPr>
+          <w:rFonts w:ascii="Consolas" w:hAnsi="Consolas" w:eastAsia="Calibri" w:cs="Consolas"/>
+          <w:lang w:val="en-US"/>
+        </w:rPr>
       </w:pPr>
       <w:r>
         <w:rPr>
@@ -3810,7 +5041,10 @@
     <w:p>
       <w:pPr>
         <w:pStyle w:val="Normal"/>
-        <w:rPr/>
+        <w:rPr>
+          <w:rFonts w:ascii="Consolas" w:hAnsi="Consolas" w:eastAsia="Calibri" w:cs="Consolas"/>
+          <w:lang w:val="en-US"/>
+        </w:rPr>
       </w:pPr>
       <w:r>
         <w:rPr>
@@ -3824,7 +5058,10 @@
     <w:p>
       <w:pPr>
         <w:pStyle w:val="Normal"/>
-        <w:rPr/>
+        <w:rPr>
+          <w:rFonts w:ascii="Consolas" w:hAnsi="Consolas" w:eastAsia="Calibri" w:cs="Consolas"/>
+          <w:lang w:val="en-US"/>
+        </w:rPr>
       </w:pPr>
       <w:r>
         <w:rPr>
@@ -3838,7 +5075,10 @@
     <w:p>
       <w:pPr>
         <w:pStyle w:val="Normal"/>
-        <w:rPr/>
+        <w:rPr>
+          <w:rFonts w:ascii="Consolas" w:hAnsi="Consolas" w:eastAsia="Calibri" w:cs="Consolas"/>
+          <w:lang w:val="en-US"/>
+        </w:rPr>
       </w:pPr>
       <w:r>
         <w:rPr>
@@ -3852,7 +5092,10 @@
     <w:p>
       <w:pPr>
         <w:pStyle w:val="Normal"/>
-        <w:rPr/>
+        <w:rPr>
+          <w:rFonts w:ascii="Consolas" w:hAnsi="Consolas" w:eastAsia="Calibri" w:cs="Consolas"/>
+          <w:lang w:val="en-US"/>
+        </w:rPr>
       </w:pPr>
       <w:r>
         <w:rPr>
@@ -3866,7 +5109,10 @@
     <w:p>
       <w:pPr>
         <w:pStyle w:val="Normal"/>
-        <w:rPr/>
+        <w:rPr>
+          <w:rFonts w:ascii="Consolas" w:hAnsi="Consolas" w:eastAsia="Calibri" w:cs="Consolas"/>
+          <w:lang w:val="en-US"/>
+        </w:rPr>
       </w:pPr>
       <w:r>
         <w:rPr>
@@ -3886,13 +5132,19 @@
         </w:rPr>
       </w:pPr>
       <w:r>
-        <w:rPr/>
-      </w:r>
-    </w:p>
-    <w:p>
-      <w:pPr>
-        <w:pStyle w:val="Normal"/>
-        <w:rPr/>
+        <w:rPr>
+          <w:rFonts w:eastAsia="Calibri" w:cs="Consolas" w:ascii="Consolas" w:hAnsi="Consolas"/>
+          <w:lang w:val="en-US"/>
+        </w:rPr>
+      </w:r>
+    </w:p>
+    <w:p>
+      <w:pPr>
+        <w:pStyle w:val="Normal"/>
+        <w:rPr>
+          <w:rFonts w:ascii="Consolas" w:hAnsi="Consolas" w:eastAsia="Calibri" w:cs="Consolas"/>
+          <w:lang w:val="en-US"/>
+        </w:rPr>
       </w:pPr>
       <w:r>
         <w:rPr>
@@ -3906,7 +5158,10 @@
     <w:p>
       <w:pPr>
         <w:pStyle w:val="Normal"/>
-        <w:rPr/>
+        <w:rPr>
+          <w:rFonts w:ascii="Consolas" w:hAnsi="Consolas" w:eastAsia="Calibri" w:cs="Consolas"/>
+          <w:lang w:val="en-US"/>
+        </w:rPr>
       </w:pPr>
       <w:r>
         <w:rPr>
@@ -3920,7 +5175,10 @@
     <w:p>
       <w:pPr>
         <w:pStyle w:val="Normal"/>
-        <w:rPr/>
+        <w:rPr>
+          <w:rFonts w:ascii="Consolas" w:hAnsi="Consolas" w:eastAsia="Calibri" w:cs="Consolas"/>
+          <w:lang w:val="en-US"/>
+        </w:rPr>
       </w:pPr>
       <w:r>
         <w:rPr>
@@ -3934,7 +5192,10 @@
     <w:p>
       <w:pPr>
         <w:pStyle w:val="Normal"/>
-        <w:rPr/>
+        <w:rPr>
+          <w:rFonts w:ascii="Consolas" w:hAnsi="Consolas" w:eastAsia="Calibri" w:cs="Consolas"/>
+          <w:lang w:val="en-US"/>
+        </w:rPr>
       </w:pPr>
       <w:r>
         <w:rPr>
@@ -3948,7 +5209,10 @@
     <w:p>
       <w:pPr>
         <w:pStyle w:val="Normal"/>
-        <w:rPr/>
+        <w:rPr>
+          <w:rFonts w:ascii="Consolas" w:hAnsi="Consolas" w:eastAsia="Calibri" w:cs="Consolas"/>
+          <w:lang w:val="en-US"/>
+        </w:rPr>
       </w:pPr>
       <w:r>
         <w:rPr>
@@ -3962,7 +5226,10 @@
     <w:p>
       <w:pPr>
         <w:pStyle w:val="Normal"/>
-        <w:rPr/>
+        <w:rPr>
+          <w:rFonts w:ascii="Consolas" w:hAnsi="Consolas" w:eastAsia="Calibri" w:cs="Consolas"/>
+          <w:lang w:val="en-US"/>
+        </w:rPr>
       </w:pPr>
       <w:r>
         <w:rPr>
@@ -3977,7 +5244,10 @@
     <w:p>
       <w:pPr>
         <w:pStyle w:val="Normal"/>
-        <w:rPr/>
+        <w:rPr>
+          <w:rFonts w:ascii="Consolas" w:hAnsi="Consolas" w:eastAsia="Calibri" w:cs="Consolas"/>
+          <w:lang w:val="en-US"/>
+        </w:rPr>
       </w:pPr>
       <w:r>
         <w:rPr>
@@ -3992,7 +5262,10 @@
     <w:p>
       <w:pPr>
         <w:pStyle w:val="Normal"/>
-        <w:rPr/>
+        <w:rPr>
+          <w:rFonts w:ascii="Consolas" w:hAnsi="Consolas" w:eastAsia="Calibri" w:cs="Consolas"/>
+          <w:lang w:val="en-US"/>
+        </w:rPr>
       </w:pPr>
       <w:r>
         <w:rPr>
@@ -4007,7 +5280,10 @@
     <w:p>
       <w:pPr>
         <w:pStyle w:val="Normal"/>
-        <w:rPr/>
+        <w:rPr>
+          <w:rFonts w:ascii="Consolas" w:hAnsi="Consolas" w:eastAsia="Calibri" w:cs="Consolas"/>
+          <w:lang w:val="en-US"/>
+        </w:rPr>
       </w:pPr>
       <w:r>
         <w:rPr>
@@ -4022,7 +5298,10 @@
     <w:p>
       <w:pPr>
         <w:pStyle w:val="Normal"/>
-        <w:rPr/>
+        <w:rPr>
+          <w:rFonts w:ascii="Consolas" w:hAnsi="Consolas" w:eastAsia="Calibri" w:cs="Consolas"/>
+          <w:lang w:val="en-US"/>
+        </w:rPr>
       </w:pPr>
       <w:r>
         <w:rPr>
@@ -4037,7 +5316,10 @@
     <w:p>
       <w:pPr>
         <w:pStyle w:val="Normal"/>
-        <w:rPr/>
+        <w:rPr>
+          <w:rFonts w:ascii="Consolas" w:hAnsi="Consolas" w:eastAsia="Calibri" w:cs="Consolas"/>
+          <w:lang w:val="en-US"/>
+        </w:rPr>
       </w:pPr>
       <w:r>
         <w:rPr>
@@ -4051,7 +5333,10 @@
     <w:p>
       <w:pPr>
         <w:pStyle w:val="Normal"/>
-        <w:rPr/>
+        <w:rPr>
+          <w:rFonts w:ascii="Consolas" w:hAnsi="Consolas" w:eastAsia="Calibri" w:cs="Consolas"/>
+          <w:lang w:val="en-US"/>
+        </w:rPr>
       </w:pPr>
       <w:r>
         <w:rPr>
@@ -4065,7 +5350,10 @@
     <w:p>
       <w:pPr>
         <w:pStyle w:val="Normal"/>
-        <w:rPr/>
+        <w:rPr>
+          <w:rFonts w:ascii="Consolas" w:hAnsi="Consolas" w:eastAsia="Calibri" w:cs="Consolas"/>
+          <w:lang w:val="en-US"/>
+        </w:rPr>
       </w:pPr>
       <w:r>
         <w:rPr>
@@ -4080,7 +5368,10 @@
     <w:p>
       <w:pPr>
         <w:pStyle w:val="Normal"/>
-        <w:rPr/>
+        <w:rPr>
+          <w:rFonts w:ascii="Consolas" w:hAnsi="Consolas" w:eastAsia="Calibri" w:cs="Consolas"/>
+          <w:lang w:val="en-US"/>
+        </w:rPr>
       </w:pPr>
       <w:r>
         <w:rPr>
@@ -4095,7 +5386,10 @@
     <w:p>
       <w:pPr>
         <w:pStyle w:val="Normal"/>
-        <w:rPr/>
+        <w:rPr>
+          <w:rFonts w:ascii="Consolas" w:hAnsi="Consolas" w:eastAsia="Calibri" w:cs="Consolas"/>
+          <w:lang w:val="en-US"/>
+        </w:rPr>
       </w:pPr>
       <w:r>
         <w:rPr>
@@ -4110,7 +5404,10 @@
     <w:p>
       <w:pPr>
         <w:pStyle w:val="Normal"/>
-        <w:rPr/>
+        <w:rPr>
+          <w:rFonts w:ascii="Consolas" w:hAnsi="Consolas" w:eastAsia="Calibri" w:cs="Consolas"/>
+          <w:lang w:val="en-US"/>
+        </w:rPr>
       </w:pPr>
       <w:r>
         <w:rPr>
@@ -4125,7 +5422,10 @@
     <w:p>
       <w:pPr>
         <w:pStyle w:val="Normal"/>
-        <w:rPr/>
+        <w:rPr>
+          <w:rFonts w:ascii="Consolas" w:hAnsi="Consolas" w:eastAsia="Calibri" w:cs="Consolas"/>
+          <w:lang w:val="en-US"/>
+        </w:rPr>
       </w:pPr>
       <w:r>
         <w:rPr>
@@ -4140,7 +5440,10 @@
     <w:p>
       <w:pPr>
         <w:pStyle w:val="Normal"/>
-        <w:rPr/>
+        <w:rPr>
+          <w:rFonts w:ascii="Consolas" w:hAnsi="Consolas" w:eastAsia="Calibri" w:cs="Consolas"/>
+          <w:lang w:val="en-US"/>
+        </w:rPr>
       </w:pPr>
       <w:r>
         <w:rPr>
@@ -4156,7 +5459,10 @@
     <w:p>
       <w:pPr>
         <w:pStyle w:val="Normal"/>
-        <w:rPr/>
+        <w:rPr>
+          <w:rFonts w:ascii="Consolas" w:hAnsi="Consolas" w:eastAsia="Calibri" w:cs="Consolas"/>
+          <w:lang w:val="en-US"/>
+        </w:rPr>
       </w:pPr>
       <w:r>
         <w:rPr>
@@ -4172,7 +5478,10 @@
     <w:p>
       <w:pPr>
         <w:pStyle w:val="Normal"/>
-        <w:rPr/>
+        <w:rPr>
+          <w:rFonts w:ascii="Consolas" w:hAnsi="Consolas" w:eastAsia="Calibri" w:cs="Consolas"/>
+          <w:lang w:val="en-US"/>
+        </w:rPr>
       </w:pPr>
       <w:r>
         <w:rPr>
@@ -4187,7 +5496,10 @@
     <w:p>
       <w:pPr>
         <w:pStyle w:val="Normal"/>
-        <w:rPr/>
+        <w:rPr>
+          <w:rFonts w:ascii="Consolas" w:hAnsi="Consolas" w:eastAsia="Calibri" w:cs="Consolas"/>
+          <w:lang w:val="en-US"/>
+        </w:rPr>
       </w:pPr>
       <w:r>
         <w:rPr>
@@ -4207,13 +5519,19 @@
         </w:rPr>
       </w:pPr>
       <w:r>
-        <w:rPr/>
-      </w:r>
-    </w:p>
-    <w:p>
-      <w:pPr>
-        <w:pStyle w:val="Normal"/>
-        <w:rPr/>
+        <w:rPr>
+          <w:rFonts w:eastAsia="Calibri" w:cs="Consolas" w:ascii="Consolas" w:hAnsi="Consolas"/>
+          <w:lang w:val="en-US"/>
+        </w:rPr>
+      </w:r>
+    </w:p>
+    <w:p>
+      <w:pPr>
+        <w:pStyle w:val="Normal"/>
+        <w:rPr>
+          <w:rFonts w:ascii="Consolas" w:hAnsi="Consolas" w:eastAsia="Calibri" w:cs="Consolas"/>
+          <w:lang w:val="en-US"/>
+        </w:rPr>
       </w:pPr>
       <w:r>
         <w:rPr>
@@ -4227,7 +5545,10 @@
     <w:p>
       <w:pPr>
         <w:pStyle w:val="Normal"/>
-        <w:rPr/>
+        <w:rPr>
+          <w:rFonts w:ascii="Consolas" w:hAnsi="Consolas" w:eastAsia="Calibri" w:cs="Consolas"/>
+          <w:lang w:val="en-US"/>
+        </w:rPr>
       </w:pPr>
       <w:r>
         <w:rPr>
@@ -4241,7 +5562,10 @@
     <w:p>
       <w:pPr>
         <w:pStyle w:val="Normal"/>
-        <w:rPr/>
+        <w:rPr>
+          <w:rFonts w:ascii="Consolas" w:hAnsi="Consolas" w:eastAsia="Calibri" w:cs="Consolas"/>
+          <w:lang w:val="en-US"/>
+        </w:rPr>
       </w:pPr>
       <w:r>
         <w:rPr>
@@ -4255,7 +5579,10 @@
     <w:p>
       <w:pPr>
         <w:pStyle w:val="Normal"/>
-        <w:rPr/>
+        <w:rPr>
+          <w:rFonts w:ascii="Consolas" w:hAnsi="Consolas" w:eastAsia="Calibri" w:cs="Consolas"/>
+          <w:lang w:val="en-US"/>
+        </w:rPr>
       </w:pPr>
       <w:r>
         <w:rPr>
@@ -4269,7 +5596,10 @@
     <w:p>
       <w:pPr>
         <w:pStyle w:val="Normal"/>
-        <w:rPr/>
+        <w:rPr>
+          <w:rFonts w:ascii="Consolas" w:hAnsi="Consolas" w:eastAsia="Calibri" w:cs="Consolas"/>
+          <w:lang w:val="en-US"/>
+        </w:rPr>
       </w:pPr>
       <w:r>
         <w:rPr>
@@ -4283,7 +5613,10 @@
     <w:p>
       <w:pPr>
         <w:pStyle w:val="Normal"/>
-        <w:rPr/>
+        <w:rPr>
+          <w:rFonts w:ascii="Consolas" w:hAnsi="Consolas" w:eastAsia="Calibri" w:cs="Consolas"/>
+          <w:lang w:val="en-US"/>
+        </w:rPr>
       </w:pPr>
       <w:r>
         <w:rPr>
@@ -4297,7 +5630,10 @@
     <w:p>
       <w:pPr>
         <w:pStyle w:val="Normal"/>
-        <w:rPr/>
+        <w:rPr>
+          <w:rFonts w:ascii="Consolas" w:hAnsi="Consolas" w:eastAsia="Calibri" w:cs="Consolas"/>
+          <w:lang w:val="en-US"/>
+        </w:rPr>
       </w:pPr>
       <w:r>
         <w:rPr>
@@ -4317,13 +5653,19 @@
         </w:rPr>
       </w:pPr>
       <w:r>
-        <w:rPr/>
-      </w:r>
-    </w:p>
-    <w:p>
-      <w:pPr>
-        <w:pStyle w:val="Normal"/>
-        <w:rPr/>
+        <w:rPr>
+          <w:rFonts w:eastAsia="Calibri" w:cs="Consolas" w:ascii="Consolas" w:hAnsi="Consolas"/>
+          <w:lang w:val="en-US"/>
+        </w:rPr>
+      </w:r>
+    </w:p>
+    <w:p>
+      <w:pPr>
+        <w:pStyle w:val="Normal"/>
+        <w:rPr>
+          <w:rFonts w:ascii="Consolas" w:hAnsi="Consolas" w:eastAsia="Calibri" w:cs="Consolas"/>
+          <w:lang w:val="en-US"/>
+        </w:rPr>
       </w:pPr>
       <w:r>
         <w:rPr>
@@ -4337,7 +5679,10 @@
     <w:p>
       <w:pPr>
         <w:pStyle w:val="Normal"/>
-        <w:rPr/>
+        <w:rPr>
+          <w:rFonts w:ascii="Consolas" w:hAnsi="Consolas" w:eastAsia="Calibri" w:cs="Consolas"/>
+          <w:lang w:val="en-US"/>
+        </w:rPr>
       </w:pPr>
       <w:r>
         <w:rPr>
@@ -4357,13 +5702,19 @@
         </w:rPr>
       </w:pPr>
       <w:r>
-        <w:rPr/>
-      </w:r>
-    </w:p>
-    <w:p>
-      <w:pPr>
-        <w:pStyle w:val="Normal"/>
-        <w:rPr/>
+        <w:rPr>
+          <w:rFonts w:eastAsia="Calibri" w:cs="Consolas" w:ascii="Consolas" w:hAnsi="Consolas"/>
+          <w:lang w:val="en-US"/>
+        </w:rPr>
+      </w:r>
+    </w:p>
+    <w:p>
+      <w:pPr>
+        <w:pStyle w:val="Normal"/>
+        <w:rPr>
+          <w:rFonts w:ascii="Consolas" w:hAnsi="Consolas" w:eastAsia="Calibri" w:cs="Consolas"/>
+          <w:lang w:val="en-US"/>
+        </w:rPr>
       </w:pPr>
       <w:r>
         <w:rPr>
@@ -4377,7 +5728,10 @@
     <w:p>
       <w:pPr>
         <w:pStyle w:val="Normal"/>
-        <w:rPr/>
+        <w:rPr>
+          <w:rFonts w:ascii="Consolas" w:hAnsi="Consolas" w:eastAsia="Calibri" w:cs="Consolas"/>
+          <w:lang w:val="en-US"/>
+        </w:rPr>
       </w:pPr>
       <w:r>
         <w:rPr>
@@ -4391,7 +5745,10 @@
     <w:p>
       <w:pPr>
         <w:pStyle w:val="Normal"/>
-        <w:rPr/>
+        <w:rPr>
+          <w:rFonts w:ascii="Consolas" w:hAnsi="Consolas" w:eastAsia="Calibri" w:cs="Consolas"/>
+          <w:lang w:val="en-US"/>
+        </w:rPr>
       </w:pPr>
       <w:r>
         <w:rPr>
@@ -4406,7 +5763,10 @@
     <w:p>
       <w:pPr>
         <w:pStyle w:val="Normal"/>
-        <w:rPr/>
+        <w:rPr>
+          <w:rFonts w:ascii="Consolas" w:hAnsi="Consolas" w:eastAsia="Calibri" w:cs="Consolas"/>
+          <w:lang w:val="en-US"/>
+        </w:rPr>
       </w:pPr>
       <w:r>
         <w:rPr>
@@ -4421,7 +5781,10 @@
     <w:p>
       <w:pPr>
         <w:pStyle w:val="Normal"/>
-        <w:rPr/>
+        <w:rPr>
+          <w:rFonts w:ascii="Consolas" w:hAnsi="Consolas" w:eastAsia="Calibri" w:cs="Consolas"/>
+          <w:lang w:val="en-US"/>
+        </w:rPr>
       </w:pPr>
       <w:r>
         <w:rPr>
@@ -4436,7 +5799,10 @@
     <w:p>
       <w:pPr>
         <w:pStyle w:val="Normal"/>
-        <w:rPr/>
+        <w:rPr>
+          <w:rFonts w:ascii="Consolas" w:hAnsi="Consolas" w:eastAsia="Calibri" w:cs="Consolas"/>
+          <w:lang w:val="en-US"/>
+        </w:rPr>
       </w:pPr>
       <w:r>
         <w:rPr>
@@ -4452,7 +5818,10 @@
     <w:p>
       <w:pPr>
         <w:pStyle w:val="Normal"/>
-        <w:rPr/>
+        <w:rPr>
+          <w:rFonts w:ascii="Consolas" w:hAnsi="Consolas" w:eastAsia="Calibri" w:cs="Consolas"/>
+          <w:lang w:val="en-US"/>
+        </w:rPr>
       </w:pPr>
       <w:r>
         <w:rPr>
@@ -4467,7 +5836,10 @@
     <w:p>
       <w:pPr>
         <w:pStyle w:val="Normal"/>
-        <w:rPr/>
+        <w:rPr>
+          <w:rFonts w:ascii="Consolas" w:hAnsi="Consolas" w:eastAsia="Calibri" w:cs="Consolas"/>
+          <w:lang w:val="en-US"/>
+        </w:rPr>
       </w:pPr>
       <w:r>
         <w:rPr>
@@ -4481,7 +5853,10 @@
     <w:p>
       <w:pPr>
         <w:pStyle w:val="Normal"/>
-        <w:rPr/>
+        <w:rPr>
+          <w:rFonts w:ascii="Consolas" w:hAnsi="Consolas" w:eastAsia="Calibri" w:cs="Consolas"/>
+          <w:lang w:val="en-US"/>
+        </w:rPr>
       </w:pPr>
       <w:r>
         <w:rPr>
@@ -4501,13 +5876,19 @@
         </w:rPr>
       </w:pPr>
       <w:r>
-        <w:rPr/>
-      </w:r>
-    </w:p>
-    <w:p>
-      <w:pPr>
-        <w:pStyle w:val="Normal"/>
-        <w:rPr/>
+        <w:rPr>
+          <w:rFonts w:eastAsia="Calibri" w:cs="Consolas" w:ascii="Consolas" w:hAnsi="Consolas"/>
+          <w:lang w:val="en-US"/>
+        </w:rPr>
+      </w:r>
+    </w:p>
+    <w:p>
+      <w:pPr>
+        <w:pStyle w:val="Normal"/>
+        <w:rPr>
+          <w:rFonts w:ascii="Consolas" w:hAnsi="Consolas" w:eastAsia="Calibri" w:cs="Consolas"/>
+          <w:lang w:val="en-US"/>
+        </w:rPr>
       </w:pPr>
       <w:r>
         <w:rPr>
@@ -4521,7 +5902,10 @@
     <w:p>
       <w:pPr>
         <w:pStyle w:val="Normal"/>
-        <w:rPr/>
+        <w:rPr>
+          <w:rFonts w:ascii="Consolas" w:hAnsi="Consolas" w:eastAsia="Calibri" w:cs="Consolas"/>
+          <w:lang w:val="en-US"/>
+        </w:rPr>
       </w:pPr>
       <w:r>
         <w:rPr>
@@ -4535,7 +5919,10 @@
     <w:p>
       <w:pPr>
         <w:pStyle w:val="Normal"/>
-        <w:rPr/>
+        <w:rPr>
+          <w:rFonts w:ascii="Consolas" w:hAnsi="Consolas" w:eastAsia="Calibri" w:cs="Consolas"/>
+          <w:lang w:val="en-US"/>
+        </w:rPr>
       </w:pPr>
       <w:r>
         <w:rPr>
@@ -4555,13 +5942,19 @@
         </w:rPr>
       </w:pPr>
       <w:r>
-        <w:rPr/>
-      </w:r>
-    </w:p>
-    <w:p>
-      <w:pPr>
-        <w:pStyle w:val="Normal"/>
-        <w:rPr/>
+        <w:rPr>
+          <w:rFonts w:eastAsia="Calibri" w:cs="Consolas" w:ascii="Consolas" w:hAnsi="Consolas"/>
+          <w:lang w:val="en-US"/>
+        </w:rPr>
+      </w:r>
+    </w:p>
+    <w:p>
+      <w:pPr>
+        <w:pStyle w:val="Normal"/>
+        <w:rPr>
+          <w:rFonts w:ascii="Consolas" w:hAnsi="Consolas" w:eastAsia="Calibri" w:cs="Consolas"/>
+          <w:lang w:val="en-US"/>
+        </w:rPr>
       </w:pPr>
       <w:r>
         <w:rPr>
@@ -4575,7 +5968,10 @@
     <w:p>
       <w:pPr>
         <w:pStyle w:val="Normal"/>
-        <w:rPr/>
+        <w:rPr>
+          <w:rFonts w:ascii="Consolas" w:hAnsi="Consolas" w:eastAsia="Calibri" w:cs="Consolas"/>
+          <w:lang w:val="en-US"/>
+        </w:rPr>
       </w:pPr>
       <w:r>
         <w:rPr>
@@ -4589,7 +5985,10 @@
     <w:p>
       <w:pPr>
         <w:pStyle w:val="Normal"/>
-        <w:rPr/>
+        <w:rPr>
+          <w:rFonts w:ascii="Consolas" w:hAnsi="Consolas" w:eastAsia="Calibri" w:cs="Consolas"/>
+          <w:lang w:val="en-US"/>
+        </w:rPr>
       </w:pPr>
       <w:r>
         <w:rPr>
@@ -4603,7 +6002,10 @@
     <w:p>
       <w:pPr>
         <w:pStyle w:val="Normal"/>
-        <w:rPr/>
+        <w:rPr>
+          <w:rFonts w:ascii="Consolas" w:hAnsi="Consolas" w:eastAsia="Calibri" w:cs="Consolas"/>
+          <w:lang w:val="en-US"/>
+        </w:rPr>
       </w:pPr>
       <w:r>
         <w:rPr>
@@ -4617,7 +6019,10 @@
     <w:p>
       <w:pPr>
         <w:pStyle w:val="Normal"/>
-        <w:rPr/>
+        <w:rPr>
+          <w:rFonts w:ascii="Consolas" w:hAnsi="Consolas" w:eastAsia="Calibri" w:cs="Consolas"/>
+          <w:lang w:val="en-US"/>
+        </w:rPr>
       </w:pPr>
       <w:r>
         <w:rPr>
@@ -4632,7 +6037,10 @@
     <w:p>
       <w:pPr>
         <w:pStyle w:val="Normal"/>
-        <w:rPr/>
+        <w:rPr>
+          <w:rFonts w:ascii="Consolas" w:hAnsi="Consolas" w:eastAsia="Calibri" w:cs="Consolas"/>
+          <w:lang w:val="en-US"/>
+        </w:rPr>
       </w:pPr>
       <w:r>
         <w:rPr>
@@ -4648,7 +6056,10 @@
     <w:p>
       <w:pPr>
         <w:pStyle w:val="Normal"/>
-        <w:rPr/>
+        <w:rPr>
+          <w:rFonts w:ascii="Consolas" w:hAnsi="Consolas" w:eastAsia="Calibri" w:cs="Consolas"/>
+          <w:lang w:val="en-US"/>
+        </w:rPr>
       </w:pPr>
       <w:r>
         <w:rPr>
@@ -4665,7 +6076,10 @@
     <w:p>
       <w:pPr>
         <w:pStyle w:val="Normal"/>
-        <w:rPr/>
+        <w:rPr>
+          <w:rFonts w:ascii="Consolas" w:hAnsi="Consolas" w:eastAsia="Calibri" w:cs="Consolas"/>
+          <w:lang w:val="en-US"/>
+        </w:rPr>
       </w:pPr>
       <w:r>
         <w:rPr>
@@ -4683,7 +6097,10 @@
     <w:p>
       <w:pPr>
         <w:pStyle w:val="Normal"/>
-        <w:rPr/>
+        <w:rPr>
+          <w:rFonts w:ascii="Consolas" w:hAnsi="Consolas" w:eastAsia="Calibri" w:cs="Consolas"/>
+          <w:lang w:val="en-US"/>
+        </w:rPr>
       </w:pPr>
       <w:r>
         <w:rPr>
@@ -4701,7 +6118,10 @@
     <w:p>
       <w:pPr>
         <w:pStyle w:val="Normal"/>
-        <w:rPr/>
+        <w:rPr>
+          <w:rFonts w:ascii="Consolas" w:hAnsi="Consolas" w:eastAsia="Calibri" w:cs="Consolas"/>
+          <w:lang w:val="en-US"/>
+        </w:rPr>
       </w:pPr>
       <w:r>
         <w:rPr>
@@ -4718,7 +6138,10 @@
     <w:p>
       <w:pPr>
         <w:pStyle w:val="Normal"/>
-        <w:rPr/>
+        <w:rPr>
+          <w:rFonts w:ascii="Consolas" w:hAnsi="Consolas" w:eastAsia="Calibri" w:cs="Consolas"/>
+          <w:lang w:val="en-US"/>
+        </w:rPr>
       </w:pPr>
       <w:r>
         <w:rPr>
@@ -4735,7 +6158,10 @@
     <w:p>
       <w:pPr>
         <w:pStyle w:val="Normal"/>
-        <w:rPr/>
+        <w:rPr>
+          <w:rFonts w:ascii="Consolas" w:hAnsi="Consolas" w:eastAsia="Calibri" w:cs="Consolas"/>
+          <w:lang w:val="en-US"/>
+        </w:rPr>
       </w:pPr>
       <w:r>
         <w:rPr>
@@ -4752,7 +6178,10 @@
     <w:p>
       <w:pPr>
         <w:pStyle w:val="Normal"/>
-        <w:rPr/>
+        <w:rPr>
+          <w:rFonts w:ascii="Consolas" w:hAnsi="Consolas" w:eastAsia="Calibri" w:cs="Consolas"/>
+          <w:lang w:val="en-US"/>
+        </w:rPr>
       </w:pPr>
       <w:r>
         <w:rPr>
@@ -4769,7 +6198,10 @@
     <w:p>
       <w:pPr>
         <w:pStyle w:val="Normal"/>
-        <w:rPr/>
+        <w:rPr>
+          <w:rFonts w:ascii="Consolas" w:hAnsi="Consolas" w:eastAsia="Calibri" w:cs="Consolas"/>
+          <w:lang w:val="en-US"/>
+        </w:rPr>
       </w:pPr>
       <w:r>
         <w:rPr>
@@ -4786,7 +6218,10 @@
     <w:p>
       <w:pPr>
         <w:pStyle w:val="Normal"/>
-        <w:rPr/>
+        <w:rPr>
+          <w:rFonts w:ascii="Consolas" w:hAnsi="Consolas" w:eastAsia="Calibri" w:cs="Consolas"/>
+          <w:lang w:val="en-US"/>
+        </w:rPr>
       </w:pPr>
       <w:r>
         <w:rPr>
@@ -4803,7 +6238,10 @@
     <w:p>
       <w:pPr>
         <w:pStyle w:val="Normal"/>
-        <w:rPr/>
+        <w:rPr>
+          <w:rFonts w:ascii="Consolas" w:hAnsi="Consolas" w:eastAsia="Calibri" w:cs="Consolas"/>
+          <w:lang w:val="en-US"/>
+        </w:rPr>
       </w:pPr>
       <w:r>
         <w:rPr>
@@ -4820,7 +6258,10 @@
     <w:p>
       <w:pPr>
         <w:pStyle w:val="Normal"/>
-        <w:rPr/>
+        <w:rPr>
+          <w:rFonts w:ascii="Consolas" w:hAnsi="Consolas" w:eastAsia="Calibri" w:cs="Consolas"/>
+          <w:lang w:val="en-US"/>
+        </w:rPr>
       </w:pPr>
       <w:r>
         <w:rPr>
@@ -4836,7 +6277,10 @@
     <w:p>
       <w:pPr>
         <w:pStyle w:val="Normal"/>
-        <w:rPr/>
+        <w:rPr>
+          <w:rFonts w:ascii="Consolas" w:hAnsi="Consolas" w:eastAsia="Calibri" w:cs="Consolas"/>
+          <w:lang w:val="en-US"/>
+        </w:rPr>
       </w:pPr>
       <w:r>
         <w:rPr>
@@ -4853,7 +6297,10 @@
     <w:p>
       <w:pPr>
         <w:pStyle w:val="Normal"/>
-        <w:rPr/>
+        <w:rPr>
+          <w:rFonts w:ascii="Consolas" w:hAnsi="Consolas" w:eastAsia="Calibri" w:cs="Consolas"/>
+          <w:lang w:val="en-US"/>
+        </w:rPr>
       </w:pPr>
       <w:r>
         <w:rPr>
@@ -4871,7 +6318,10 @@
     <w:p>
       <w:pPr>
         <w:pStyle w:val="Normal"/>
-        <w:rPr/>
+        <w:rPr>
+          <w:rFonts w:ascii="Consolas" w:hAnsi="Consolas" w:eastAsia="Calibri" w:cs="Consolas"/>
+          <w:lang w:val="en-US"/>
+        </w:rPr>
       </w:pPr>
       <w:r>
         <w:rPr>
@@ -4889,7 +6339,10 @@
     <w:p>
       <w:pPr>
         <w:pStyle w:val="Normal"/>
-        <w:rPr/>
+        <w:rPr>
+          <w:rFonts w:ascii="Consolas" w:hAnsi="Consolas" w:eastAsia="Calibri" w:cs="Consolas"/>
+          <w:lang w:val="en-US"/>
+        </w:rPr>
       </w:pPr>
       <w:r>
         <w:rPr>
@@ -4906,7 +6359,10 @@
     <w:p>
       <w:pPr>
         <w:pStyle w:val="Normal"/>
-        <w:rPr/>
+        <w:rPr>
+          <w:rFonts w:ascii="Consolas" w:hAnsi="Consolas" w:eastAsia="Calibri" w:cs="Consolas"/>
+          <w:lang w:val="en-US"/>
+        </w:rPr>
       </w:pPr>
       <w:r>
         <w:rPr>
@@ -4923,7 +6379,10 @@
     <w:p>
       <w:pPr>
         <w:pStyle w:val="Normal"/>
-        <w:rPr/>
+        <w:rPr>
+          <w:rFonts w:ascii="Consolas" w:hAnsi="Consolas" w:eastAsia="Calibri" w:cs="Consolas"/>
+          <w:lang w:val="en-US"/>
+        </w:rPr>
       </w:pPr>
       <w:r>
         <w:rPr>
@@ -4940,7 +6399,10 @@
     <w:p>
       <w:pPr>
         <w:pStyle w:val="Normal"/>
-        <w:rPr/>
+        <w:rPr>
+          <w:rFonts w:ascii="Consolas" w:hAnsi="Consolas" w:eastAsia="Calibri" w:cs="Consolas"/>
+          <w:lang w:val="en-US"/>
+        </w:rPr>
       </w:pPr>
       <w:r>
         <w:rPr>
@@ -4957,7 +6419,10 @@
     <w:p>
       <w:pPr>
         <w:pStyle w:val="Normal"/>
-        <w:rPr/>
+        <w:rPr>
+          <w:rFonts w:ascii="Consolas" w:hAnsi="Consolas" w:eastAsia="Calibri" w:cs="Consolas"/>
+          <w:lang w:val="en-US"/>
+        </w:rPr>
       </w:pPr>
       <w:r>
         <w:rPr>
@@ -4974,7 +6439,10 @@
     <w:p>
       <w:pPr>
         <w:pStyle w:val="Normal"/>
-        <w:rPr/>
+        <w:rPr>
+          <w:rFonts w:ascii="Consolas" w:hAnsi="Consolas" w:eastAsia="Calibri" w:cs="Consolas"/>
+          <w:lang w:val="en-US"/>
+        </w:rPr>
       </w:pPr>
       <w:r>
         <w:rPr>
@@ -4991,7 +6459,10 @@
     <w:p>
       <w:pPr>
         <w:pStyle w:val="Normal"/>
-        <w:rPr/>
+        <w:rPr>
+          <w:rFonts w:ascii="Consolas" w:hAnsi="Consolas" w:eastAsia="Calibri" w:cs="Consolas"/>
+          <w:lang w:val="en-US"/>
+        </w:rPr>
       </w:pPr>
       <w:r>
         <w:rPr>
@@ -5008,7 +6479,10 @@
     <w:p>
       <w:pPr>
         <w:pStyle w:val="Normal"/>
-        <w:rPr/>
+        <w:rPr>
+          <w:rFonts w:ascii="Consolas" w:hAnsi="Consolas" w:eastAsia="Calibri" w:cs="Consolas"/>
+          <w:lang w:val="en-US"/>
+        </w:rPr>
       </w:pPr>
       <w:r>
         <w:rPr>
@@ -5024,7 +6498,10 @@
     <w:p>
       <w:pPr>
         <w:pStyle w:val="Normal"/>
-        <w:rPr/>
+        <w:rPr>
+          <w:rFonts w:ascii="Consolas" w:hAnsi="Consolas" w:eastAsia="Calibri" w:cs="Consolas"/>
+          <w:lang w:val="en-US"/>
+        </w:rPr>
       </w:pPr>
       <w:r>
         <w:rPr>
@@ -5041,7 +6518,10 @@
     <w:p>
       <w:pPr>
         <w:pStyle w:val="Normal"/>
-        <w:rPr/>
+        <w:rPr>
+          <w:rFonts w:ascii="Consolas" w:hAnsi="Consolas" w:eastAsia="Calibri" w:cs="Consolas"/>
+          <w:lang w:val="en-US"/>
+        </w:rPr>
       </w:pPr>
       <w:r>
         <w:rPr>
@@ -5059,7 +6539,10 @@
     <w:p>
       <w:pPr>
         <w:pStyle w:val="Normal"/>
-        <w:rPr/>
+        <w:rPr>
+          <w:rFonts w:ascii="Consolas" w:hAnsi="Consolas" w:eastAsia="Calibri" w:cs="Consolas"/>
+          <w:lang w:val="en-US"/>
+        </w:rPr>
       </w:pPr>
       <w:r>
         <w:rPr>
@@ -5077,7 +6560,10 @@
     <w:p>
       <w:pPr>
         <w:pStyle w:val="Normal"/>
-        <w:rPr/>
+        <w:rPr>
+          <w:rFonts w:ascii="Consolas" w:hAnsi="Consolas" w:eastAsia="Calibri" w:cs="Consolas"/>
+          <w:lang w:val="en-US"/>
+        </w:rPr>
       </w:pPr>
       <w:r>
         <w:rPr>
@@ -5094,7 +6580,10 @@
     <w:p>
       <w:pPr>
         <w:pStyle w:val="Normal"/>
-        <w:rPr/>
+        <w:rPr>
+          <w:rFonts w:ascii="Consolas" w:hAnsi="Consolas" w:eastAsia="Calibri" w:cs="Consolas"/>
+          <w:lang w:val="en-US"/>
+        </w:rPr>
       </w:pPr>
       <w:r>
         <w:rPr>
@@ -5111,7 +6600,10 @@
     <w:p>
       <w:pPr>
         <w:pStyle w:val="Normal"/>
-        <w:rPr/>
+        <w:rPr>
+          <w:rFonts w:ascii="Consolas" w:hAnsi="Consolas" w:eastAsia="Calibri" w:cs="Consolas"/>
+          <w:lang w:val="en-US"/>
+        </w:rPr>
       </w:pPr>
       <w:r>
         <w:rPr>
@@ -5129,7 +6621,10 @@
     <w:p>
       <w:pPr>
         <w:pStyle w:val="Normal"/>
-        <w:rPr/>
+        <w:rPr>
+          <w:rFonts w:ascii="Consolas" w:hAnsi="Consolas" w:eastAsia="Calibri" w:cs="Consolas"/>
+          <w:lang w:val="en-US"/>
+        </w:rPr>
       </w:pPr>
       <w:r>
         <w:rPr>
@@ -5147,7 +6642,10 @@
     <w:p>
       <w:pPr>
         <w:pStyle w:val="Normal"/>
-        <w:rPr/>
+        <w:rPr>
+          <w:rFonts w:ascii="Consolas" w:hAnsi="Consolas" w:eastAsia="Calibri" w:cs="Consolas"/>
+          <w:lang w:val="en-US"/>
+        </w:rPr>
       </w:pPr>
       <w:r>
         <w:rPr>
@@ -5164,7 +6662,10 @@
     <w:p>
       <w:pPr>
         <w:pStyle w:val="Normal"/>
-        <w:rPr/>
+        <w:rPr>
+          <w:rFonts w:ascii="Consolas" w:hAnsi="Consolas" w:eastAsia="Calibri" w:cs="Consolas"/>
+          <w:lang w:val="en-US"/>
+        </w:rPr>
       </w:pPr>
       <w:r>
         <w:rPr>
@@ -5181,7 +6682,10 @@
     <w:p>
       <w:pPr>
         <w:pStyle w:val="Normal"/>
-        <w:rPr/>
+        <w:rPr>
+          <w:rFonts w:ascii="Consolas" w:hAnsi="Consolas" w:eastAsia="Calibri" w:cs="Consolas"/>
+          <w:lang w:val="en-US"/>
+        </w:rPr>
       </w:pPr>
       <w:r>
         <w:rPr>
@@ -5196,7 +6700,10 @@
     <w:p>
       <w:pPr>
         <w:pStyle w:val="Normal"/>
-        <w:rPr/>
+        <w:rPr>
+          <w:rFonts w:ascii="Consolas" w:hAnsi="Consolas" w:eastAsia="Calibri" w:cs="Consolas"/>
+          <w:lang w:val="en-US"/>
+        </w:rPr>
       </w:pPr>
       <w:r>
         <w:rPr>
@@ -5217,13 +6724,19 @@
         </w:rPr>
       </w:pPr>
       <w:r>
-        <w:rPr/>
-      </w:r>
-    </w:p>
-    <w:p>
-      <w:pPr>
-        <w:pStyle w:val="Normal"/>
-        <w:rPr/>
+        <w:rPr>
+          <w:rFonts w:eastAsia="Calibri" w:cs="Consolas" w:ascii="Consolas" w:hAnsi="Consolas"/>
+          <w:lang w:val="en-US"/>
+        </w:rPr>
+      </w:r>
+    </w:p>
+    <w:p>
+      <w:pPr>
+        <w:pStyle w:val="Normal"/>
+        <w:rPr>
+          <w:rFonts w:ascii="Consolas" w:hAnsi="Consolas" w:eastAsia="Calibri" w:cs="Consolas"/>
+          <w:lang w:val="en-US"/>
+        </w:rPr>
       </w:pPr>
       <w:r>
         <w:rPr>
@@ -5237,7 +6750,10 @@
     <w:p>
       <w:pPr>
         <w:pStyle w:val="Normal"/>
-        <w:rPr/>
+        <w:rPr>
+          <w:rFonts w:ascii="Consolas" w:hAnsi="Consolas" w:eastAsia="Calibri" w:cs="Consolas"/>
+          <w:lang w:val="en-US"/>
+        </w:rPr>
       </w:pPr>
       <w:r>
         <w:rPr>
@@ -5251,7 +6767,10 @@
     <w:p>
       <w:pPr>
         <w:pStyle w:val="Normal"/>
-        <w:rPr/>
+        <w:rPr>
+          <w:rFonts w:ascii="Consolas" w:hAnsi="Consolas" w:eastAsia="Calibri" w:cs="Consolas"/>
+          <w:lang w:val="en-US"/>
+        </w:rPr>
       </w:pPr>
       <w:r>
         <w:rPr>
@@ -5265,7 +6784,10 @@
     <w:p>
       <w:pPr>
         <w:pStyle w:val="Normal"/>
-        <w:rPr/>
+        <w:rPr>
+          <w:rFonts w:ascii="Consolas" w:hAnsi="Consolas" w:eastAsia="Calibri" w:cs="Consolas"/>
+          <w:lang w:val="en-US"/>
+        </w:rPr>
       </w:pPr>
       <w:r>
         <w:rPr>
@@ -5279,7 +6801,10 @@
     <w:p>
       <w:pPr>
         <w:pStyle w:val="Normal"/>
-        <w:rPr/>
+        <w:rPr>
+          <w:rFonts w:ascii="Consolas" w:hAnsi="Consolas" w:eastAsia="Calibri" w:cs="Consolas"/>
+          <w:lang w:val="en-US"/>
+        </w:rPr>
       </w:pPr>
       <w:r>
         <w:rPr>
@@ -5299,13 +6824,19 @@
         </w:rPr>
       </w:pPr>
       <w:r>
-        <w:rPr/>
-      </w:r>
-    </w:p>
-    <w:p>
-      <w:pPr>
-        <w:pStyle w:val="Normal"/>
-        <w:rPr/>
+        <w:rPr>
+          <w:rFonts w:eastAsia="Calibri" w:cs="Consolas" w:ascii="Consolas" w:hAnsi="Consolas"/>
+          <w:lang w:val="en-US"/>
+        </w:rPr>
+      </w:r>
+    </w:p>
+    <w:p>
+      <w:pPr>
+        <w:pStyle w:val="Normal"/>
+        <w:rPr>
+          <w:rFonts w:ascii="Consolas" w:hAnsi="Consolas" w:eastAsia="Calibri" w:cs="Consolas"/>
+          <w:lang w:val="en-US"/>
+        </w:rPr>
       </w:pPr>
       <w:r>
         <w:rPr>
@@ -5318,7 +6849,10 @@
     <w:p>
       <w:pPr>
         <w:pStyle w:val="Normal"/>
-        <w:rPr/>
+        <w:rPr>
+          <w:rFonts w:ascii="Consolas" w:hAnsi="Consolas" w:eastAsia="Calibri" w:cs="Consolas"/>
+          <w:lang w:val="en-US"/>
+        </w:rPr>
       </w:pPr>
       <w:r>
         <w:rPr>
@@ -5326,21 +6860,6 @@
           <w:lang w:val="en-US"/>
         </w:rPr>
         <w:t>}</w:t>
-      </w:r>
-    </w:p>
-    <w:p>
-      <w:pPr>
-        <w:pStyle w:val="Normal"/>
-        <w:rPr>
-          <w:rFonts w:ascii="Consolas" w:hAnsi="Consolas" w:eastAsia="Calibri" w:cs="Consolas"/>
-          <w:lang w:val="en-US"/>
-        </w:rPr>
-      </w:pPr>
-      <w:r>
-        <w:rPr>
-          <w:rFonts w:eastAsia="Calibri" w:cs="Consolas" w:ascii="Consolas" w:hAnsi="Consolas"/>
-          <w:lang w:val="en-US"/>
-        </w:rPr>
       </w:r>
       <w:r>
         <w:br w:type="page"/>
@@ -5362,17 +6881,7 @@
           <w:sz w:val="28"/>
           <w:szCs w:val="28"/>
         </w:rPr>
-        <w:t xml:space="preserve">ПРИЛОЖЕНИЕ </w:t>
-      </w:r>
-      <w:r>
-        <w:rPr>
-          <w:rStyle w:val="Appleconvertedspace"/>
-          <w:b/>
-          <w:color w:val="000000"/>
-          <w:sz w:val="28"/>
-          <w:szCs w:val="28"/>
-        </w:rPr>
-        <w:t>Б</w:t>
+        <w:t>ПРИЛОЖЕНИЕ Б</w:t>
       </w:r>
     </w:p>
     <w:p>
@@ -6287,20 +7796,7 @@
           <w:szCs w:val="28"/>
           <w:lang w:val="en-US" w:eastAsia="zh-CN"/>
         </w:rPr>
-        <w:t xml:space="preserve">ПРИЛОЖЕНИЕ </w:t>
-      </w:r>
-      <w:r>
-        <w:rPr>
-          <w:rStyle w:val="Appleconvertedspace"/>
-          <w:rFonts w:eastAsia="Times New Roman"/>
-          <w:b/>
-          <w:bCs/>
-          <w:color w:val="000000"/>
-          <w:sz w:val="28"/>
-          <w:szCs w:val="28"/>
-          <w:lang w:val="en-US" w:eastAsia="zh-CN"/>
-        </w:rPr>
-        <w:t>В</w:t>
+        <w:t>ПРИЛОЖЕНИЕ В</w:t>
       </w:r>
     </w:p>
     <w:p>
@@ -6379,7 +7875,15 @@
         </w:rPr>
       </w:pPr>
       <w:r>
-        <w:rPr/>
+        <w:rPr>
+          <w:rFonts w:eastAsia="Calibri" w:cs="Consolas" w:ascii="Consolas" w:hAnsi="Consolas"/>
+          <w:b w:val="false"/>
+          <w:bCs w:val="false"/>
+          <w:color w:val="000000"/>
+          <w:sz w:val="24"/>
+          <w:szCs w:val="24"/>
+          <w:lang w:val="en-US" w:eastAsia="zh-CN" w:bidi="ar-SA"/>
+        </w:rPr>
       </w:r>
     </w:p>
     <w:p>
@@ -6670,7 +8174,15 @@
         </w:rPr>
       </w:pPr>
       <w:r>
-        <w:rPr/>
+        <w:rPr>
+          <w:rFonts w:eastAsia="Calibri" w:cs="Consolas" w:ascii="Consolas" w:hAnsi="Consolas"/>
+          <w:b w:val="false"/>
+          <w:bCs w:val="false"/>
+          <w:color w:val="000000"/>
+          <w:sz w:val="24"/>
+          <w:szCs w:val="24"/>
+          <w:lang w:val="en-US" w:eastAsia="zh-CN" w:bidi="ar-SA"/>
+        </w:rPr>
       </w:r>
     </w:p>
     <w:p>
@@ -6981,7 +8493,7 @@
       <w:fldChar w:fldCharType="separate"/>
     </w:r>
     <w:r>
-      <w:t>11</w:t>
+      <w:t>13</w:t>
     </w:r>
     <w:r>
       <w:fldChar w:fldCharType="end"/>

</xml_diff>